<commit_message>
Regenerate Documentation and Add Sensor Holder Component
</commit_message>
<xml_diff>
--- a/generated/Template SA Complete.generated.docx
+++ b/generated/Template SA Complete.generated.docx
@@ -229,13 +229,13 @@
         <w:t/>
         <w:drawing>
           <wp:inline distT="0" distR="0" distB="0" distL="0">
-            <wp:extent cx="6350000" cy="4419600"/>
-            <wp:docPr id="0" name="Drawing 0" descr="file:/C:/Users/Huzaifa/AppData/Local/Temp/%5BSAB%5D%20System-m2doc6986319931265287267.jpg"/>
+            <wp:extent cx="6350000" cy="4597400"/>
+            <wp:docPr id="0" name="Drawing 0" descr="file:/C:/Users/Huzaifa/AppData/Local/Temp/%5BSAB%5D%20System-m2doc6420689618326165007.jpg"/>
             <a:graphic xmlns:a="http://schemas.openxmlformats.org/drawingml/2006/main">
               <a:graphicData uri="http://schemas.openxmlformats.org/drawingml/2006/picture">
                 <pic:pic xmlns:pic="http://schemas.openxmlformats.org/drawingml/2006/picture">
                   <pic:nvPicPr>
-                    <pic:cNvPr id="0" name="Picture 0" descr="file:/C:/Users/Huzaifa/AppData/Local/Temp/%5BSAB%5D%20System-m2doc6986319931265287267.jpg"/>
+                    <pic:cNvPr id="0" name="Picture 0" descr="file:/C:/Users/Huzaifa/AppData/Local/Temp/%5BSAB%5D%20System-m2doc6420689618326165007.jpg"/>
                     <pic:cNvPicPr>
                       <a:picLocks noChangeAspect="true"/>
                     </pic:cNvPicPr>
@@ -249,7 +249,7 @@
                   <pic:spPr>
                     <a:xfrm>
                       <a:off x="0" y="0"/>
-                      <a:ext cx="6350000" cy="4419600"/>
+                      <a:ext cx="6350000" cy="4597400"/>
                     </a:xfrm>
                     <a:prstGeom prst="rect">
                       <a:avLst/>
@@ -272,11 +272,11 @@
       <w:r>
         <w:t/>
       </w:r>
-      <w:bookmarkStart w:name="60c8cf12-7c46-42a8-9473-8155a42d7997" w:id="162465495790877860891681644858224501871"/>
+      <w:bookmarkStart w:name="60c8cf12-7c46-42a8-9473-8155a42d7997" w:id="129117334727935847407508098381252981189"/>
       <w:r>
         <w:t>System</w:t>
       </w:r>
-      <w:bookmarkEnd w:id="162465495790877860891681644858224501871"/>
+      <w:bookmarkEnd w:id="129117334727935847407508098381252981189"/>
     </w:p>
     <w:p>
       <w:pPr>
@@ -355,23 +355,23 @@
       <w:r>
         <w:t/>
       </w:r>
-      <w:r w:rsidR="61E59C8CA42CBBB769904A81E647484F">
+      <w:r w:rsidR="3AB1A979E32645E1BA9F51FDFA4D8D00">
         <w:fldChar w:fldCharType="begin"/>
       </w:r>
-      <w:r w:rsidR="61E59C8CA42CBBB769904A81E647484F">
+      <w:r w:rsidR="3AB1A979E32645E1BA9F51FDFA4D8D00">
         <w:instrText xml:space="preserve"> REF c766fb3a-fa90-4d9e-b792-e8ef895d575d \h </w:instrText>
       </w:r>
-      <w:r w:rsidR="61E59C8CA42CBBB769904A81E647484F">
+      <w:r w:rsidR="3AB1A979E32645E1BA9F51FDFA4D8D00">
         <w:fldChar w:fldCharType="separate"/>
       </w:r>
-      <w:r w:rsidR="61E59C8CA42CBBB769904A81E647484F">
+      <w:r w:rsidR="3AB1A979E32645E1BA9F51FDFA4D8D00">
         <w:rPr>
           <w:b w:val="true"/>
           <w:noProof/>
         </w:rPr>
         <w:t>Retrieve Flight Data Snapshot</w:t>
       </w:r>
-      <w:r w:rsidR="61E59C8CA42CBBB769904A81E647484F">
+      <w:r w:rsidR="3AB1A979E32645E1BA9F51FDFA4D8D00">
         <w:fldChar w:fldCharType="end"/>
       </w:r>
     </w:p>
@@ -386,23 +386,23 @@
       <w:r>
         <w:t/>
       </w:r>
-      <w:r w:rsidR="628B96AE536342A798B6359BC670A19D">
+      <w:r w:rsidR="27D9F9964A4E499C84DF8C50801FE56A">
         <w:fldChar w:fldCharType="begin"/>
       </w:r>
-      <w:r w:rsidR="628B96AE536342A798B6359BC670A19D">
+      <w:r w:rsidR="27D9F9964A4E499C84DF8C50801FE56A">
         <w:instrText xml:space="preserve"> REF a8839df0-e13a-463e-8104-b43a286d5ee1 \h </w:instrText>
       </w:r>
-      <w:r w:rsidR="628B96AE536342A798B6359BC670A19D">
+      <w:r w:rsidR="27D9F9964A4E499C84DF8C50801FE56A">
         <w:fldChar w:fldCharType="separate"/>
       </w:r>
-      <w:r w:rsidR="628B96AE536342A798B6359BC670A19D">
+      <w:r w:rsidR="27D9F9964A4E499C84DF8C50801FE56A">
         <w:rPr>
           <w:b w:val="true"/>
           <w:noProof/>
         </w:rPr>
         <w:t>Set Yaw Damper Mode</w:t>
       </w:r>
-      <w:r w:rsidR="628B96AE536342A798B6359BC670A19D">
+      <w:r w:rsidR="27D9F9964A4E499C84DF8C50801FE56A">
         <w:fldChar w:fldCharType="end"/>
       </w:r>
     </w:p>
@@ -417,23 +417,23 @@
       <w:r>
         <w:t/>
       </w:r>
-      <w:r w:rsidR="00E875EB0C68496982BCFD389A852429">
+      <w:r w:rsidR="36C6EF9734B44857AC7C5ECE623CFB84">
         <w:fldChar w:fldCharType="begin"/>
       </w:r>
-      <w:r w:rsidR="00E875EB0C68496982BCFD389A852429">
+      <w:r w:rsidR="36C6EF9734B44857AC7C5ECE623CFB84">
         <w:instrText xml:space="preserve"> REF 18036b74-1ef5-43cd-94fa-f33c15530414 \h </w:instrText>
       </w:r>
-      <w:r w:rsidR="00E875EB0C68496982BCFD389A852429">
+      <w:r w:rsidR="36C6EF9734B44857AC7C5ECE623CFB84">
         <w:fldChar w:fldCharType="separate"/>
       </w:r>
-      <w:r w:rsidR="00E875EB0C68496982BCFD389A852429">
+      <w:r w:rsidR="36C6EF9734B44857AC7C5ECE623CFB84">
         <w:rPr>
           <w:b w:val="true"/>
           <w:noProof/>
         </w:rPr>
         <w:t>Automatic Landing</w:t>
       </w:r>
-      <w:r w:rsidR="00E875EB0C68496982BCFD389A852429">
+      <w:r w:rsidR="36C6EF9734B44857AC7C5ECE623CFB84">
         <w:fldChar w:fldCharType="end"/>
       </w:r>
     </w:p>
@@ -448,23 +448,23 @@
       <w:r>
         <w:t/>
       </w:r>
-      <w:r w:rsidR="2FB22AC55E51B05C7001A9AF110EA4B2">
+      <w:r w:rsidR="1F4DCA8E35BF44358BDA07D272C415EA">
         <w:fldChar w:fldCharType="begin"/>
       </w:r>
-      <w:r w:rsidR="2FB22AC55E51B05C7001A9AF110EA4B2">
+      <w:r w:rsidR="1F4DCA8E35BF44358BDA07D272C415EA">
         <w:instrText xml:space="preserve"> REF 7d3a54e7-3df7-45b7-b50f-a8b9bd493276 \h </w:instrText>
       </w:r>
-      <w:r w:rsidR="2FB22AC55E51B05C7001A9AF110EA4B2">
+      <w:r w:rsidR="1F4DCA8E35BF44358BDA07D272C415EA">
         <w:fldChar w:fldCharType="separate"/>
       </w:r>
-      <w:r w:rsidR="2FB22AC55E51B05C7001A9AF110EA4B2">
+      <w:r w:rsidR="1F4DCA8E35BF44358BDA07D272C415EA">
         <w:rPr>
           <w:b w:val="true"/>
           <w:noProof/>
         </w:rPr>
         <w:t>Set Pitch Trim</w:t>
       </w:r>
-      <w:r w:rsidR="2FB22AC55E51B05C7001A9AF110EA4B2">
+      <w:r w:rsidR="1F4DCA8E35BF44358BDA07D272C415EA">
         <w:fldChar w:fldCharType="end"/>
       </w:r>
     </w:p>
@@ -478,11 +478,11 @@
       <w:r>
         <w:t/>
       </w:r>
-      <w:bookmarkStart w:name="5e3dadb4-426c-466c-ba36-70657de93f91" w:id="79526393074070795745076019494262383365"/>
-      <w:r>
-        <w:t>Pilot</w:t>
-      </w:r>
-      <w:bookmarkEnd w:id="79526393074070795745076019494262383365"/>
+      <w:bookmarkStart w:name="615e89b0-e2b0-4262-aecd-02978ccc2fd3" w:id="86097521512768961817641340601546954700"/>
+      <w:r>
+        <w:t>Safety System</w:t>
+      </w:r>
+      <w:bookmarkEnd w:id="86097521512768961817641340601546954700"/>
     </w:p>
     <w:p>
       <w:pPr>
@@ -558,24 +558,291 @@
       <w:r>
         <w:t/>
       </w:r>
-      <w:r w:rsidR="3AF981BC2CC4450485219CF1A395F5CB">
+      <w:r w:rsidR="4190DF6C84D940299D708D7CF29F3CCD">
         <w:fldChar w:fldCharType="begin"/>
       </w:r>
-      <w:r w:rsidR="3AF981BC2CC4450485219CF1A395F5CB">
-        <w:instrText xml:space="preserve"> REF 9474e358-dd04-4c3d-8000-34be63c27255 \h </w:instrText>
-      </w:r>
-      <w:r w:rsidR="3AF981BC2CC4450485219CF1A395F5CB">
+      <w:r w:rsidR="4190DF6C84D940299D708D7CF29F3CCD">
+        <w:instrText xml:space="preserve"> REF c9c3a421-3b0e-4b9a-91b5-5f4f4287b874 \h </w:instrText>
+      </w:r>
+      <w:r w:rsidR="4190DF6C84D940299D708D7CF29F3CCD">
         <w:fldChar w:fldCharType="separate"/>
       </w:r>
-      <w:r w:rsidR="3AF981BC2CC4450485219CF1A395F5CB">
+      <w:r w:rsidR="4190DF6C84D940299D708D7CF29F3CCD">
         <w:rPr>
           <w:b w:val="true"/>
           <w:noProof/>
         </w:rPr>
-        <w:t>Set Altitude</w:t>
-      </w:r>
-      <w:r w:rsidR="3AF981BC2CC4450485219CF1A395F5CB">
+        <w:t>Interupt Autopilot</w:t>
+      </w:r>
+      <w:r w:rsidR="4190DF6C84D940299D708D7CF29F3CCD">
         <w:fldChar w:fldCharType="end"/>
+      </w:r>
+    </w:p>
+    <w:p>
+      <w:pPr>
+        <w:pStyle w:val="Titre2"/>
+      </w:pPr>
+      <w:r>
+        <w:t xml:space="preserve">Actor: </w:t>
+      </w:r>
+      <w:r>
+        <w:t/>
+      </w:r>
+      <w:bookmarkStart w:name="77d5efe7-4e33-45c6-9680-c8202e5375c5" w:id="152385479903654163951996463404890273667"/>
+      <w:r>
+        <w:t>Flight Director</w:t>
+      </w:r>
+      <w:bookmarkEnd w:id="152385479903654163951996463404890273667"/>
+    </w:p>
+    <w:p>
+      <w:pPr>
+        <w:rPr>
+          <w:u w:val="single"/>
+        </w:rPr>
+      </w:pPr>
+      <w:r>
+        <w:rPr>
+          <w:u w:val="single"/>
+        </w:rPr>
+        <w:t xml:space="preserve">Modes &amp; </w:t>
+      </w:r>
+      <w:r>
+        <w:rPr>
+          <w:u w:val="single"/>
+        </w:rPr>
+        <w:t>State Machines</w:t>
+      </w:r>
+      <w:r>
+        <w:rPr>
+          <w:u w:val="single"/>
+        </w:rPr>
+        <w:t>:</w:t>
+      </w:r>
+    </w:p>
+    <w:p>
+      <w:pPr>
+        <w:rPr>
+          <w:i/>
+          <w:iCs/>
+        </w:rPr>
+      </w:pPr>
+      <w:r>
+        <w:rPr>
+          <w:i/>
+          <w:iCs/>
+        </w:rPr>
+        <w:t>No modes &amp; states machine</w:t>
+      </w:r>
+    </w:p>
+    <w:p>
+      <w:pPr>
+        <w:rPr>
+          <w:u w:val="single"/>
+        </w:rPr>
+      </w:pPr>
+      <w:r>
+        <w:t/>
+      </w:r>
+    </w:p>
+    <w:p>
+      <w:pPr>
+        <w:rPr>
+          <w:u w:val="single"/>
+        </w:rPr>
+      </w:pPr>
+      <w:r>
+        <w:rPr>
+          <w:u w:val="single"/>
+        </w:rPr>
+        <w:t>Allocated functions:</w:t>
+      </w:r>
+    </w:p>
+    <w:p>
+      <w:pPr>
+        <w:rPr>
+          <w:i/>
+          <w:iCs/>
+        </w:rPr>
+      </w:pPr>
+      <w:r>
+        <w:rPr>
+          <w:i/>
+          <w:iCs/>
+        </w:rPr>
+        <w:t>No allocated function</w:t>
+      </w:r>
+    </w:p>
+    <w:p>
+      <w:pPr>
+        <w:pStyle w:val="Titre2"/>
+      </w:pPr>
+      <w:r>
+        <w:t xml:space="preserve">Actor: </w:t>
+      </w:r>
+      <w:r>
+        <w:t/>
+      </w:r>
+      <w:bookmarkStart w:name="17f5c62c-117a-4cf8-ae25-f03a4584372c" w:id="111784520895552382180983834039027150146"/>
+      <w:r>
+        <w:t>AFCS</w:t>
+      </w:r>
+      <w:bookmarkEnd w:id="111784520895552382180983834039027150146"/>
+    </w:p>
+    <w:p>
+      <w:pPr>
+        <w:rPr>
+          <w:u w:val="single"/>
+        </w:rPr>
+      </w:pPr>
+      <w:r>
+        <w:rPr>
+          <w:u w:val="single"/>
+        </w:rPr>
+        <w:t xml:space="preserve">Modes &amp; </w:t>
+      </w:r>
+      <w:r>
+        <w:rPr>
+          <w:u w:val="single"/>
+        </w:rPr>
+        <w:t>State Machines</w:t>
+      </w:r>
+      <w:r>
+        <w:rPr>
+          <w:u w:val="single"/>
+        </w:rPr>
+        <w:t>:</w:t>
+      </w:r>
+    </w:p>
+    <w:p>
+      <w:pPr>
+        <w:rPr>
+          <w:i/>
+          <w:iCs/>
+        </w:rPr>
+      </w:pPr>
+      <w:r>
+        <w:rPr>
+          <w:i/>
+          <w:iCs/>
+        </w:rPr>
+        <w:t>No modes &amp; states machine</w:t>
+      </w:r>
+    </w:p>
+    <w:p>
+      <w:pPr>
+        <w:rPr>
+          <w:u w:val="single"/>
+        </w:rPr>
+      </w:pPr>
+      <w:r>
+        <w:t/>
+      </w:r>
+    </w:p>
+    <w:p>
+      <w:pPr>
+        <w:rPr>
+          <w:u w:val="single"/>
+        </w:rPr>
+      </w:pPr>
+      <w:r>
+        <w:rPr>
+          <w:u w:val="single"/>
+        </w:rPr>
+        <w:t>Allocated functions:</w:t>
+      </w:r>
+    </w:p>
+    <w:p>
+      <w:pPr>
+        <w:rPr>
+          <w:i/>
+          <w:iCs/>
+        </w:rPr>
+      </w:pPr>
+      <w:r>
+        <w:rPr>
+          <w:i/>
+          <w:iCs/>
+        </w:rPr>
+        <w:t>No allocated function</w:t>
+      </w:r>
+    </w:p>
+    <w:p>
+      <w:pPr>
+        <w:pStyle w:val="Titre2"/>
+      </w:pPr>
+      <w:r>
+        <w:t xml:space="preserve">Actor: </w:t>
+      </w:r>
+      <w:r>
+        <w:t/>
+      </w:r>
+      <w:bookmarkStart w:name="c401d5d8-93ee-40c7-b179-07b216aa43f2" w:id="89982060428471638358904592032948431610"/>
+      <w:r>
+        <w:t>Autopilot</w:t>
+      </w:r>
+      <w:bookmarkEnd w:id="89982060428471638358904592032948431610"/>
+    </w:p>
+    <w:p>
+      <w:pPr>
+        <w:rPr>
+          <w:u w:val="single"/>
+        </w:rPr>
+      </w:pPr>
+      <w:r>
+        <w:rPr>
+          <w:u w:val="single"/>
+        </w:rPr>
+        <w:t xml:space="preserve">Modes &amp; </w:t>
+      </w:r>
+      <w:r>
+        <w:rPr>
+          <w:u w:val="single"/>
+        </w:rPr>
+        <w:t>State Machines</w:t>
+      </w:r>
+      <w:r>
+        <w:rPr>
+          <w:u w:val="single"/>
+        </w:rPr>
+        <w:t>:</w:t>
+      </w:r>
+    </w:p>
+    <w:p>
+      <w:pPr>
+        <w:rPr>
+          <w:i/>
+          <w:iCs/>
+        </w:rPr>
+      </w:pPr>
+      <w:r>
+        <w:rPr>
+          <w:i/>
+          <w:iCs/>
+        </w:rPr>
+        <w:t>No modes &amp; states machine</w:t>
+      </w:r>
+    </w:p>
+    <w:p>
+      <w:pPr>
+        <w:rPr>
+          <w:u w:val="single"/>
+        </w:rPr>
+      </w:pPr>
+      <w:r>
+        <w:t/>
+      </w:r>
+    </w:p>
+    <w:p>
+      <w:pPr>
+        <w:rPr>
+          <w:u w:val="single"/>
+        </w:rPr>
+      </w:pPr>
+      <w:r>
+        <w:rPr>
+          <w:u w:val="single"/>
+        </w:rPr>
+        <w:t>Allocated functions:</w:t>
       </w:r>
     </w:p>
     <w:p>
@@ -589,23 +856,23 @@
       <w:r>
         <w:t/>
       </w:r>
-      <w:r w:rsidR="7A0028EE7731441EB7F265F271B48724">
+      <w:r w:rsidR="0EFCFF30EA44B56D4C085F8A2C74B44C">
         <w:fldChar w:fldCharType="begin"/>
       </w:r>
-      <w:r w:rsidR="7A0028EE7731441EB7F265F271B48724">
-        <w:instrText xml:space="preserve"> REF 4510287d-253c-4e95-86a2-aad3ff23befc \h </w:instrText>
-      </w:r>
-      <w:r w:rsidR="7A0028EE7731441EB7F265F271B48724">
+      <w:r w:rsidR="0EFCFF30EA44B56D4C085F8A2C74B44C">
+        <w:instrText xml:space="preserve"> REF b303315c-d213-479b-9706-ba17c4379b01 \h </w:instrText>
+      </w:r>
+      <w:r w:rsidR="0EFCFF30EA44B56D4C085F8A2C74B44C">
         <w:fldChar w:fldCharType="separate"/>
       </w:r>
-      <w:r w:rsidR="7A0028EE7731441EB7F265F271B48724">
+      <w:r w:rsidR="0EFCFF30EA44B56D4C085F8A2C74B44C">
         <w:rPr>
           <w:b w:val="true"/>
           <w:noProof/>
         </w:rPr>
-        <w:t>Set Waypoints</w:t>
-      </w:r>
-      <w:r w:rsidR="7A0028EE7731441EB7F265F271B48724">
+        <w:t>Enable Autopilot Mode</w:t>
+      </w:r>
+      <w:r w:rsidR="0EFCFF30EA44B56D4C085F8A2C74B44C">
         <w:fldChar w:fldCharType="end"/>
       </w:r>
     </w:p>
@@ -620,23 +887,23 @@
       <w:r>
         <w:t/>
       </w:r>
-      <w:r w:rsidR="6C902E725469BA656AC52CB7D9681D85">
+      <w:r w:rsidR="05F6C2566D3A45B7B48477E794A49AA6">
         <w:fldChar w:fldCharType="begin"/>
       </w:r>
-      <w:r w:rsidR="6C902E725469BA656AC52CB7D9681D85">
-        <w:instrText xml:space="preserve"> REF d81145de-40de-4f01-bbc5-13442639750e \h </w:instrText>
-      </w:r>
-      <w:r w:rsidR="6C902E725469BA656AC52CB7D9681D85">
+      <w:r w:rsidR="05F6C2566D3A45B7B48477E794A49AA6">
+        <w:instrText xml:space="preserve"> REF c0c1e833-8864-4596-839b-f51074acc8a1 \h </w:instrText>
+      </w:r>
+      <w:r w:rsidR="05F6C2566D3A45B7B48477E794A49AA6">
         <w:fldChar w:fldCharType="separate"/>
       </w:r>
-      <w:r w:rsidR="6C902E725469BA656AC52CB7D9681D85">
+      <w:r w:rsidR="05F6C2566D3A45B7B48477E794A49AA6">
         <w:rPr>
           <w:b w:val="true"/>
           <w:noProof/>
         </w:rPr>
-        <w:t>Set Speed</w:t>
-      </w:r>
-      <w:r w:rsidR="6C902E725469BA656AC52CB7D9681D85">
+        <w:t>Disable Autopilot Mode</w:t>
+      </w:r>
+      <w:r w:rsidR="05F6C2566D3A45B7B48477E794A49AA6">
         <w:fldChar w:fldCharType="end"/>
       </w:r>
     </w:p>
@@ -651,23 +918,23 @@
       <w:r>
         <w:t/>
       </w:r>
-      <w:r w:rsidR="14CF13CC97F94FEBBB92FFD49D215B01">
+      <w:r w:rsidR="1FF4F035524CB3026F0DD234BA4DEB6A">
         <w:fldChar w:fldCharType="begin"/>
       </w:r>
-      <w:r w:rsidR="14CF13CC97F94FEBBB92FFD49D215B01">
-        <w:instrText xml:space="preserve"> REF c0c1e833-8864-4596-839b-f51074acc8a1 \h </w:instrText>
-      </w:r>
-      <w:r w:rsidR="14CF13CC97F94FEBBB92FFD49D215B01">
+      <w:r w:rsidR="1FF4F035524CB3026F0DD234BA4DEB6A">
+        <w:instrText xml:space="preserve"> REF d506f34d-1a57-4c1a-bca9-0d37efdacb63 \h </w:instrText>
+      </w:r>
+      <w:r w:rsidR="1FF4F035524CB3026F0DD234BA4DEB6A">
         <w:fldChar w:fldCharType="separate"/>
       </w:r>
-      <w:r w:rsidR="14CF13CC97F94FEBBB92FFD49D215B01">
+      <w:r w:rsidR="1FF4F035524CB3026F0DD234BA4DEB6A">
         <w:rPr>
           <w:b w:val="true"/>
           <w:noProof/>
         </w:rPr>
-        <w:t>Disable Autopilot Mode</w:t>
-      </w:r>
-      <w:r w:rsidR="14CF13CC97F94FEBBB92FFD49D215B01">
+        <w:t>Set Veritical Speed</w:t>
+      </w:r>
+      <w:r w:rsidR="1FF4F035524CB3026F0DD234BA4DEB6A">
         <w:fldChar w:fldCharType="end"/>
       </w:r>
     </w:p>
@@ -682,23 +949,23 @@
       <w:r>
         <w:t/>
       </w:r>
-      <w:r w:rsidR="2EAEFED2E61EB81B681174CB7A76F720">
+      <w:r w:rsidR="6AA4222F36CE43D88E9B2C2AF1D4B28A">
         <w:fldChar w:fldCharType="begin"/>
       </w:r>
-      <w:r w:rsidR="2EAEFED2E61EB81B681174CB7A76F720">
-        <w:instrText xml:space="preserve"> REF d506f34d-1a57-4c1a-bca9-0d37efdacb63 \h </w:instrText>
-      </w:r>
-      <w:r w:rsidR="2EAEFED2E61EB81B681174CB7A76F720">
+      <w:r w:rsidR="6AA4222F36CE43D88E9B2C2AF1D4B28A">
+        <w:instrText xml:space="preserve"> REF 4510287d-253c-4e95-86a2-aad3ff23befc \h </w:instrText>
+      </w:r>
+      <w:r w:rsidR="6AA4222F36CE43D88E9B2C2AF1D4B28A">
         <w:fldChar w:fldCharType="separate"/>
       </w:r>
-      <w:r w:rsidR="2EAEFED2E61EB81B681174CB7A76F720">
+      <w:r w:rsidR="6AA4222F36CE43D88E9B2C2AF1D4B28A">
         <w:rPr>
           <w:b w:val="true"/>
           <w:noProof/>
         </w:rPr>
-        <w:t>Set Veritical Speed</w:t>
-      </w:r>
-      <w:r w:rsidR="2EAEFED2E61EB81B681174CB7A76F720">
+        <w:t>Set Waypoints</w:t>
+      </w:r>
+      <w:r w:rsidR="6AA4222F36CE43D88E9B2C2AF1D4B28A">
         <w:fldChar w:fldCharType="end"/>
       </w:r>
     </w:p>
@@ -713,23 +980,23 @@
       <w:r>
         <w:t/>
       </w:r>
-      <w:r w:rsidR="430CCAE2F2ED486A973C31E320E7AFE4">
+      <w:r w:rsidR="48F7E43C61984285AF3C212B669F9262">
         <w:fldChar w:fldCharType="begin"/>
       </w:r>
-      <w:r w:rsidR="430CCAE2F2ED486A973C31E320E7AFE4">
-        <w:instrText xml:space="preserve"> REF b303315c-d213-479b-9706-ba17c4379b01 \h </w:instrText>
-      </w:r>
-      <w:r w:rsidR="430CCAE2F2ED486A973C31E320E7AFE4">
+      <w:r w:rsidR="48F7E43C61984285AF3C212B669F9262">
+        <w:instrText xml:space="preserve"> REF d81145de-40de-4f01-bbc5-13442639750e \h </w:instrText>
+      </w:r>
+      <w:r w:rsidR="48F7E43C61984285AF3C212B669F9262">
         <w:fldChar w:fldCharType="separate"/>
       </w:r>
-      <w:r w:rsidR="430CCAE2F2ED486A973C31E320E7AFE4">
+      <w:r w:rsidR="48F7E43C61984285AF3C212B669F9262">
         <w:rPr>
           <w:b w:val="true"/>
           <w:noProof/>
         </w:rPr>
-        <w:t>Enable Autopilot Mode</w:t>
-      </w:r>
-      <w:r w:rsidR="430CCAE2F2ED486A973C31E320E7AFE4">
+        <w:t>Set Speed</w:t>
+      </w:r>
+      <w:r w:rsidR="48F7E43C61984285AF3C212B669F9262">
         <w:fldChar w:fldCharType="end"/>
       </w:r>
     </w:p>
@@ -744,23 +1011,23 @@
       <w:r>
         <w:t/>
       </w:r>
-      <w:r w:rsidR="4CBEA432942F4148A66C91753333CA81">
+      <w:r w:rsidR="123BD2C5D24347A9A25707656710EE03">
         <w:fldChar w:fldCharType="begin"/>
       </w:r>
-      <w:r w:rsidR="4CBEA432942F4148A66C91753333CA81">
-        <w:instrText xml:space="preserve"> REF ad9c18fb-d482-4a4d-811e-d3c0180441ad \h </w:instrText>
-      </w:r>
-      <w:r w:rsidR="4CBEA432942F4148A66C91753333CA81">
+      <w:r w:rsidR="123BD2C5D24347A9A25707656710EE03">
+        <w:instrText xml:space="preserve"> REF 9474e358-dd04-4c3d-8000-34be63c27255 \h </w:instrText>
+      </w:r>
+      <w:r w:rsidR="123BD2C5D24347A9A25707656710EE03">
         <w:fldChar w:fldCharType="separate"/>
       </w:r>
-      <w:r w:rsidR="4CBEA432942F4148A66C91753333CA81">
+      <w:r w:rsidR="123BD2C5D24347A9A25707656710EE03">
         <w:rPr>
           <w:b w:val="true"/>
           <w:noProof/>
         </w:rPr>
-        <w:t>Set Parameters</w:t>
-      </w:r>
-      <w:r w:rsidR="4CBEA432942F4148A66C91753333CA81">
+        <w:t>Set Altitude</w:t>
+      </w:r>
+      <w:r w:rsidR="123BD2C5D24347A9A25707656710EE03">
         <w:fldChar w:fldCharType="end"/>
       </w:r>
     </w:p>
@@ -775,23 +1042,23 @@
       <w:r>
         <w:t/>
       </w:r>
-      <w:r w:rsidR="085550D36CA8419E9D8679EB71B6E1AC">
+      <w:r w:rsidR="12E0CF08E69E4BC290F196B3FCC957BE">
         <w:fldChar w:fldCharType="begin"/>
       </w:r>
-      <w:r w:rsidR="085550D36CA8419E9D8679EB71B6E1AC">
+      <w:r w:rsidR="12E0CF08E69E4BC290F196B3FCC957BE">
         <w:instrText xml:space="preserve"> REF 4cf8e8a5-7104-4268-a111-ab45f01a8eec \h </w:instrText>
       </w:r>
-      <w:r w:rsidR="085550D36CA8419E9D8679EB71B6E1AC">
+      <w:r w:rsidR="12E0CF08E69E4BC290F196B3FCC957BE">
         <w:fldChar w:fldCharType="separate"/>
       </w:r>
-      <w:r w:rsidR="085550D36CA8419E9D8679EB71B6E1AC">
+      <w:r w:rsidR="12E0CF08E69E4BC290F196B3FCC957BE">
         <w:rPr>
           <w:b w:val="true"/>
           <w:noProof/>
         </w:rPr>
         <w:t>Configure Autopilot</w:t>
       </w:r>
-      <w:r w:rsidR="085550D36CA8419E9D8679EB71B6E1AC">
+      <w:r w:rsidR="12E0CF08E69E4BC290F196B3FCC957BE">
         <w:fldChar w:fldCharType="end"/>
       </w:r>
     </w:p>
@@ -806,103 +1073,24 @@
       <w:r>
         <w:t/>
       </w:r>
-      <w:r w:rsidR="5CFB471B481AB7835EE0E8F55C2E8182">
+      <w:r w:rsidR="172B155F9D3A4ECC8138569BE967030B">
         <w:fldChar w:fldCharType="begin"/>
       </w:r>
-      <w:r w:rsidR="5CFB471B481AB7835EE0E8F55C2E8182">
+      <w:r w:rsidR="172B155F9D3A4ECC8138569BE967030B">
         <w:instrText xml:space="preserve"> REF c34d6c84-5891-4358-8fc3-a89b543762dd \h </w:instrText>
       </w:r>
-      <w:r w:rsidR="5CFB471B481AB7835EE0E8F55C2E8182">
+      <w:r w:rsidR="172B155F9D3A4ECC8138569BE967030B">
         <w:fldChar w:fldCharType="separate"/>
       </w:r>
-      <w:r w:rsidR="5CFB471B481AB7835EE0E8F55C2E8182">
+      <w:r w:rsidR="172B155F9D3A4ECC8138569BE967030B">
         <w:rPr>
           <w:b w:val="true"/>
           <w:noProof/>
         </w:rPr>
         <w:t>Take Inputs</w:t>
       </w:r>
-      <w:r w:rsidR="5CFB471B481AB7835EE0E8F55C2E8182">
+      <w:r w:rsidR="172B155F9D3A4ECC8138569BE967030B">
         <w:fldChar w:fldCharType="end"/>
-      </w:r>
-    </w:p>
-    <w:p>
-      <w:pPr>
-        <w:pStyle w:val="Titre2"/>
-      </w:pPr>
-      <w:r>
-        <w:t xml:space="preserve">Actor: </w:t>
-      </w:r>
-      <w:r>
-        <w:t/>
-      </w:r>
-      <w:bookmarkStart w:name="615e89b0-e2b0-4262-aecd-02978ccc2fd3" w:id="74460081397420097199066555455700365969"/>
-      <w:r>
-        <w:t>Safety System</w:t>
-      </w:r>
-      <w:bookmarkEnd w:id="74460081397420097199066555455700365969"/>
-    </w:p>
-    <w:p>
-      <w:pPr>
-        <w:rPr>
-          <w:u w:val="single"/>
-        </w:rPr>
-      </w:pPr>
-      <w:r>
-        <w:rPr>
-          <w:u w:val="single"/>
-        </w:rPr>
-        <w:t xml:space="preserve">Modes &amp; </w:t>
-      </w:r>
-      <w:r>
-        <w:rPr>
-          <w:u w:val="single"/>
-        </w:rPr>
-        <w:t>State Machines</w:t>
-      </w:r>
-      <w:r>
-        <w:rPr>
-          <w:u w:val="single"/>
-        </w:rPr>
-        <w:t>:</w:t>
-      </w:r>
-    </w:p>
-    <w:p>
-      <w:pPr>
-        <w:rPr>
-          <w:i/>
-          <w:iCs/>
-        </w:rPr>
-      </w:pPr>
-      <w:r>
-        <w:rPr>
-          <w:i/>
-          <w:iCs/>
-        </w:rPr>
-        <w:t>No modes &amp; states machine</w:t>
-      </w:r>
-    </w:p>
-    <w:p>
-      <w:pPr>
-        <w:rPr>
-          <w:u w:val="single"/>
-        </w:rPr>
-      </w:pPr>
-      <w:r>
-        <w:t/>
-      </w:r>
-    </w:p>
-    <w:p>
-      <w:pPr>
-        <w:rPr>
-          <w:u w:val="single"/>
-        </w:rPr>
-      </w:pPr>
-      <w:r>
-        <w:rPr>
-          <w:u w:val="single"/>
-        </w:rPr>
-        <w:t>Allocated functions:</w:t>
       </w:r>
     </w:p>
     <w:p>
@@ -916,23 +1104,23 @@
       <w:r>
         <w:t/>
       </w:r>
-      <w:r w:rsidR="3B6786B94C5A4E1CBE39280692DBA02F">
+      <w:r w:rsidR="2FD37ADEBB5D40649DC022794FE19FC1">
         <w:fldChar w:fldCharType="begin"/>
       </w:r>
-      <w:r w:rsidR="3B6786B94C5A4E1CBE39280692DBA02F">
-        <w:instrText xml:space="preserve"> REF c9c3a421-3b0e-4b9a-91b5-5f4f4287b874 \h </w:instrText>
-      </w:r>
-      <w:r w:rsidR="3B6786B94C5A4E1CBE39280692DBA02F">
+      <w:r w:rsidR="2FD37ADEBB5D40649DC022794FE19FC1">
+        <w:instrText xml:space="preserve"> REF ad9c18fb-d482-4a4d-811e-d3c0180441ad \h </w:instrText>
+      </w:r>
+      <w:r w:rsidR="2FD37ADEBB5D40649DC022794FE19FC1">
         <w:fldChar w:fldCharType="separate"/>
       </w:r>
-      <w:r w:rsidR="3B6786B94C5A4E1CBE39280692DBA02F">
+      <w:r w:rsidR="2FD37ADEBB5D40649DC022794FE19FC1">
         <w:rPr>
           <w:b w:val="true"/>
           <w:noProof/>
         </w:rPr>
-        <w:t>Interupt Autopilot</w:t>
-      </w:r>
-      <w:r w:rsidR="3B6786B94C5A4E1CBE39280692DBA02F">
+        <w:t>Set Parameters</w:t>
+      </w:r>
+      <w:r w:rsidR="2FD37ADEBB5D40649DC022794FE19FC1">
         <w:fldChar w:fldCharType="end"/>
       </w:r>
     </w:p>
@@ -946,293 +1134,11 @@
       <w:r>
         <w:t/>
       </w:r>
-      <w:bookmarkStart w:name="77d5efe7-4e33-45c6-9680-c8202e5375c5" w:id="97308373383125747900804122142190641418"/>
-      <w:r>
-        <w:t>Flight Director</w:t>
-      </w:r>
-      <w:bookmarkEnd w:id="97308373383125747900804122142190641418"/>
-    </w:p>
-    <w:p>
-      <w:pPr>
-        <w:rPr>
-          <w:u w:val="single"/>
-        </w:rPr>
-      </w:pPr>
-      <w:r>
-        <w:rPr>
-          <w:u w:val="single"/>
-        </w:rPr>
-        <w:t xml:space="preserve">Modes &amp; </w:t>
-      </w:r>
-      <w:r>
-        <w:rPr>
-          <w:u w:val="single"/>
-        </w:rPr>
-        <w:t>State Machines</w:t>
-      </w:r>
-      <w:r>
-        <w:rPr>
-          <w:u w:val="single"/>
-        </w:rPr>
-        <w:t>:</w:t>
-      </w:r>
-    </w:p>
-    <w:p>
-      <w:pPr>
-        <w:rPr>
-          <w:i/>
-          <w:iCs/>
-        </w:rPr>
-      </w:pPr>
-      <w:r>
-        <w:rPr>
-          <w:i/>
-          <w:iCs/>
-        </w:rPr>
-        <w:t>No modes &amp; states machine</w:t>
-      </w:r>
-    </w:p>
-    <w:p>
-      <w:pPr>
-        <w:rPr>
-          <w:u w:val="single"/>
-        </w:rPr>
-      </w:pPr>
-      <w:r>
-        <w:t/>
-      </w:r>
-    </w:p>
-    <w:p>
-      <w:pPr>
-        <w:rPr>
-          <w:u w:val="single"/>
-        </w:rPr>
-      </w:pPr>
-      <w:r>
-        <w:rPr>
-          <w:u w:val="single"/>
-        </w:rPr>
-        <w:t>Allocated functions:</w:t>
-      </w:r>
-    </w:p>
-    <w:p>
-      <w:pPr>
-        <w:rPr>
-          <w:i/>
-          <w:iCs/>
-        </w:rPr>
-      </w:pPr>
-      <w:r>
-        <w:rPr>
-          <w:i/>
-          <w:iCs/>
-        </w:rPr>
-        <w:t>No allocated function</w:t>
-      </w:r>
-    </w:p>
-    <w:p>
-      <w:pPr>
-        <w:pStyle w:val="Titre2"/>
-      </w:pPr>
-      <w:r>
-        <w:t xml:space="preserve">Actor: </w:t>
-      </w:r>
-      <w:r>
-        <w:t/>
-      </w:r>
-      <w:bookmarkStart w:name="17f5c62c-117a-4cf8-ae25-f03a4584372c" w:id="46791757719177043928597571005407147249"/>
-      <w:r>
-        <w:t>AFCS</w:t>
-      </w:r>
-      <w:bookmarkEnd w:id="46791757719177043928597571005407147249"/>
-    </w:p>
-    <w:p>
-      <w:pPr>
-        <w:rPr>
-          <w:u w:val="single"/>
-        </w:rPr>
-      </w:pPr>
-      <w:r>
-        <w:rPr>
-          <w:u w:val="single"/>
-        </w:rPr>
-        <w:t xml:space="preserve">Modes &amp; </w:t>
-      </w:r>
-      <w:r>
-        <w:rPr>
-          <w:u w:val="single"/>
-        </w:rPr>
-        <w:t>State Machines</w:t>
-      </w:r>
-      <w:r>
-        <w:rPr>
-          <w:u w:val="single"/>
-        </w:rPr>
-        <w:t>:</w:t>
-      </w:r>
-    </w:p>
-    <w:p>
-      <w:pPr>
-        <w:rPr>
-          <w:i/>
-          <w:iCs/>
-        </w:rPr>
-      </w:pPr>
-      <w:r>
-        <w:rPr>
-          <w:i/>
-          <w:iCs/>
-        </w:rPr>
-        <w:t>No modes &amp; states machine</w:t>
-      </w:r>
-    </w:p>
-    <w:p>
-      <w:pPr>
-        <w:rPr>
-          <w:u w:val="single"/>
-        </w:rPr>
-      </w:pPr>
-      <w:r>
-        <w:t/>
-      </w:r>
-    </w:p>
-    <w:p>
-      <w:pPr>
-        <w:rPr>
-          <w:u w:val="single"/>
-        </w:rPr>
-      </w:pPr>
-      <w:r>
-        <w:rPr>
-          <w:u w:val="single"/>
-        </w:rPr>
-        <w:t>Allocated functions:</w:t>
-      </w:r>
-    </w:p>
-    <w:p>
-      <w:pPr>
-        <w:rPr>
-          <w:i/>
-          <w:iCs/>
-        </w:rPr>
-      </w:pPr>
-      <w:r>
-        <w:rPr>
-          <w:i/>
-          <w:iCs/>
-        </w:rPr>
-        <w:t>No allocated function</w:t>
-      </w:r>
-    </w:p>
-    <w:p>
-      <w:pPr>
-        <w:pStyle w:val="Titre2"/>
-      </w:pPr>
-      <w:r>
-        <w:t xml:space="preserve">Actor: </w:t>
-      </w:r>
-      <w:r>
-        <w:t/>
-      </w:r>
-      <w:bookmarkStart w:name="c401d5d8-93ee-40c7-b179-07b216aa43f2" w:id="158379491425934279708985797006651930634"/>
-      <w:r>
-        <w:t>Autopilot</w:t>
-      </w:r>
-      <w:bookmarkEnd w:id="158379491425934279708985797006651930634"/>
-    </w:p>
-    <w:p>
-      <w:pPr>
-        <w:rPr>
-          <w:u w:val="single"/>
-        </w:rPr>
-      </w:pPr>
-      <w:r>
-        <w:rPr>
-          <w:u w:val="single"/>
-        </w:rPr>
-        <w:t xml:space="preserve">Modes &amp; </w:t>
-      </w:r>
-      <w:r>
-        <w:rPr>
-          <w:u w:val="single"/>
-        </w:rPr>
-        <w:t>State Machines</w:t>
-      </w:r>
-      <w:r>
-        <w:rPr>
-          <w:u w:val="single"/>
-        </w:rPr>
-        <w:t>:</w:t>
-      </w:r>
-    </w:p>
-    <w:p>
-      <w:pPr>
-        <w:rPr>
-          <w:i/>
-          <w:iCs/>
-        </w:rPr>
-      </w:pPr>
-      <w:r>
-        <w:rPr>
-          <w:i/>
-          <w:iCs/>
-        </w:rPr>
-        <w:t>No modes &amp; states machine</w:t>
-      </w:r>
-    </w:p>
-    <w:p>
-      <w:pPr>
-        <w:rPr>
-          <w:u w:val="single"/>
-        </w:rPr>
-      </w:pPr>
-      <w:r>
-        <w:t/>
-      </w:r>
-    </w:p>
-    <w:p>
-      <w:pPr>
-        <w:rPr>
-          <w:u w:val="single"/>
-        </w:rPr>
-      </w:pPr>
-      <w:r>
-        <w:rPr>
-          <w:u w:val="single"/>
-        </w:rPr>
-        <w:t>Allocated functions:</w:t>
-      </w:r>
-    </w:p>
-    <w:p>
-      <w:pPr>
-        <w:rPr>
-          <w:i/>
-          <w:iCs/>
-        </w:rPr>
-      </w:pPr>
-      <w:r>
-        <w:rPr>
-          <w:i/>
-          <w:iCs/>
-        </w:rPr>
-        <w:t>No allocated function</w:t>
-      </w:r>
-    </w:p>
-    <w:p>
-      <w:pPr>
-        <w:pStyle w:val="Titre2"/>
-      </w:pPr>
-      <w:r>
-        <w:t xml:space="preserve">Actor: </w:t>
-      </w:r>
-      <w:r>
-        <w:t/>
-      </w:r>
-      <w:bookmarkStart w:name="2eb66bce-59d3-45bd-988f-d10ad1a3ee3d" w:id="96721321091759522294061235492080320510"/>
+      <w:bookmarkStart w:name="2eb66bce-59d3-45bd-988f-d10ad1a3ee3d" w:id="27821155350988642370983503135634359640"/>
       <w:r>
         <w:t>Air Data System</w:t>
       </w:r>
-      <w:bookmarkEnd w:id="96721321091759522294061235492080320510"/>
+      <w:bookmarkEnd w:id="27821155350988642370983503135634359640"/>
     </w:p>
     <w:p>
       <w:pPr>
@@ -1308,23 +1214,23 @@
       <w:r>
         <w:t/>
       </w:r>
-      <w:r w:rsidR="08193AD41E104E48ACFCE4F72E024B1E">
+      <w:r w:rsidR="22D9B958D141B2AE4340A8206FF889C4">
         <w:fldChar w:fldCharType="begin"/>
       </w:r>
-      <w:r w:rsidR="08193AD41E104E48ACFCE4F72E024B1E">
+      <w:r w:rsidR="22D9B958D141B2AE4340A8206FF889C4">
         <w:instrText xml:space="preserve"> REF a8205761-da70-41f6-826c-848b2e34ef55 \h </w:instrText>
       </w:r>
-      <w:r w:rsidR="08193AD41E104E48ACFCE4F72E024B1E">
+      <w:r w:rsidR="22D9B958D141B2AE4340A8206FF889C4">
         <w:fldChar w:fldCharType="separate"/>
       </w:r>
-      <w:r w:rsidR="08193AD41E104E48ACFCE4F72E024B1E">
+      <w:r w:rsidR="22D9B958D141B2AE4340A8206FF889C4">
         <w:rPr>
           <w:b w:val="true"/>
           <w:noProof/>
         </w:rPr>
         <w:t>Get Flight Data</w:t>
       </w:r>
-      <w:r w:rsidR="08193AD41E104E48ACFCE4F72E024B1E">
+      <w:r w:rsidR="22D9B958D141B2AE4340A8206FF889C4">
         <w:fldChar w:fldCharType="end"/>
       </w:r>
     </w:p>
@@ -1429,11 +1335,11 @@
             <w:r>
               <w:t/>
             </w:r>
-            <w:bookmarkStart w:name="cf80d81b-cfc2-45f0-96f4-725715c71f60" w:id="107382854039749972215140867967178461358"/>
+            <w:bookmarkStart w:name="cf80d81b-cfc2-45f0-96f4-725715c71f60" w:id="42572616219161201371255230447501885948"/>
             <w:r>
               <w:t>Root System Function</w:t>
             </w:r>
-            <w:bookmarkEnd w:id="107382854039749972215140867967178461358"/>
+            <w:bookmarkEnd w:id="42572616219161201371255230447501885948"/>
           </w:p>
         </w:tc>
         <w:tc>
@@ -1445,23 +1351,23 @@
             <w:r>
               <w:t/>
             </w:r>
-            <w:r w:rsidR="76B5434F0C28B2366DB560302522BC5C">
+            <w:r w:rsidR="5971E1FCAE584B8BACC4613970377F58">
               <w:fldChar w:fldCharType="begin"/>
             </w:r>
-            <w:r w:rsidR="76B5434F0C28B2366DB560302522BC5C">
+            <w:r w:rsidR="5971E1FCAE584B8BACC4613970377F58">
               <w:instrText xml:space="preserve"> REF 3ad9e5b5-8fe8-4e5d-882c-eac6c95dc78a \h </w:instrText>
             </w:r>
-            <w:r w:rsidR="76B5434F0C28B2366DB560302522BC5C">
+            <w:r w:rsidR="5971E1FCAE584B8BACC4613970377F58">
               <w:fldChar w:fldCharType="separate"/>
             </w:r>
-            <w:r w:rsidR="76B5434F0C28B2366DB560302522BC5C">
+            <w:r w:rsidR="5971E1FCAE584B8BACC4613970377F58">
               <w:rPr>
                 <w:b w:val="true"/>
                 <w:noProof/>
               </w:rPr>
               <w:t>Set Flight Path</w:t>
             </w:r>
-            <w:r w:rsidR="76B5434F0C28B2366DB560302522BC5C">
+            <w:r w:rsidR="5971E1FCAE584B8BACC4613970377F58">
               <w:fldChar w:fldCharType="end"/>
             </w:r>
           </w:p>
@@ -1469,23 +1375,23 @@
             <w:r>
               <w:t/>
             </w:r>
-            <w:r w:rsidR="085550D36CA8419E9D8679EB71B6E1AC">
+            <w:r w:rsidR="12E0CF08E69E4BC290F196B3FCC957BE">
               <w:fldChar w:fldCharType="begin"/>
             </w:r>
-            <w:r w:rsidR="085550D36CA8419E9D8679EB71B6E1AC">
+            <w:r w:rsidR="12E0CF08E69E4BC290F196B3FCC957BE">
               <w:instrText xml:space="preserve"> REF 4cf8e8a5-7104-4268-a111-ab45f01a8eec \h </w:instrText>
             </w:r>
-            <w:r w:rsidR="085550D36CA8419E9D8679EB71B6E1AC">
+            <w:r w:rsidR="12E0CF08E69E4BC290F196B3FCC957BE">
               <w:fldChar w:fldCharType="separate"/>
             </w:r>
-            <w:r w:rsidR="085550D36CA8419E9D8679EB71B6E1AC">
+            <w:r w:rsidR="12E0CF08E69E4BC290F196B3FCC957BE">
               <w:rPr>
                 <w:b w:val="true"/>
                 <w:noProof/>
               </w:rPr>
               <w:t>Configure Autopilot</w:t>
             </w:r>
-            <w:r w:rsidR="085550D36CA8419E9D8679EB71B6E1AC">
+            <w:r w:rsidR="12E0CF08E69E4BC290F196B3FCC957BE">
               <w:fldChar w:fldCharType="end"/>
             </w:r>
           </w:p>
@@ -1493,23 +1399,23 @@
             <w:r>
               <w:t/>
             </w:r>
-            <w:r w:rsidR="29F0D5949A4D4B3D9F640B10C80C574F">
+            <w:r w:rsidR="3D405BF2B5B9BE457166D3EB5CD375B2">
               <w:fldChar w:fldCharType="begin"/>
             </w:r>
-            <w:r w:rsidR="29F0D5949A4D4B3D9F640B10C80C574F">
+            <w:r w:rsidR="3D405BF2B5B9BE457166D3EB5CD375B2">
               <w:instrText xml:space="preserve"> REF 336605c4-5d38-45ba-b388-e58e07684957 \h </w:instrText>
             </w:r>
-            <w:r w:rsidR="29F0D5949A4D4B3D9F640B10C80C574F">
+            <w:r w:rsidR="3D405BF2B5B9BE457166D3EB5CD375B2">
               <w:fldChar w:fldCharType="separate"/>
             </w:r>
-            <w:r w:rsidR="29F0D5949A4D4B3D9F640B10C80C574F">
+            <w:r w:rsidR="3D405BF2B5B9BE457166D3EB5CD375B2">
               <w:rPr>
                 <w:b w:val="true"/>
                 <w:noProof/>
               </w:rPr>
               <w:t>Control Navigation</w:t>
             </w:r>
-            <w:r w:rsidR="29F0D5949A4D4B3D9F640B10C80C574F">
+            <w:r w:rsidR="3D405BF2B5B9BE457166D3EB5CD375B2">
               <w:fldChar w:fldCharType="end"/>
             </w:r>
           </w:p>
@@ -1517,23 +1423,23 @@
             <w:r>
               <w:t/>
             </w:r>
-            <w:r w:rsidR="3B6786B94C5A4E1CBE39280692DBA02F">
+            <w:r w:rsidR="4190DF6C84D940299D708D7CF29F3CCD">
               <w:fldChar w:fldCharType="begin"/>
             </w:r>
-            <w:r w:rsidR="3B6786B94C5A4E1CBE39280692DBA02F">
+            <w:r w:rsidR="4190DF6C84D940299D708D7CF29F3CCD">
               <w:instrText xml:space="preserve"> REF c9c3a421-3b0e-4b9a-91b5-5f4f4287b874 \h </w:instrText>
             </w:r>
-            <w:r w:rsidR="3B6786B94C5A4E1CBE39280692DBA02F">
+            <w:r w:rsidR="4190DF6C84D940299D708D7CF29F3CCD">
               <w:fldChar w:fldCharType="separate"/>
             </w:r>
-            <w:r w:rsidR="3B6786B94C5A4E1CBE39280692DBA02F">
+            <w:r w:rsidR="4190DF6C84D940299D708D7CF29F3CCD">
               <w:rPr>
                 <w:b w:val="true"/>
                 <w:noProof/>
               </w:rPr>
               <w:t>Interupt Autopilot</w:t>
             </w:r>
-            <w:r w:rsidR="3B6786B94C5A4E1CBE39280692DBA02F">
+            <w:r w:rsidR="4190DF6C84D940299D708D7CF29F3CCD">
               <w:fldChar w:fldCharType="end"/>
             </w:r>
           </w:p>
@@ -1541,23 +1447,23 @@
             <w:r>
               <w:t/>
             </w:r>
-            <w:r w:rsidR="08193AD41E104E48ACFCE4F72E024B1E">
+            <w:r w:rsidR="22D9B958D141B2AE4340A8206FF889C4">
               <w:fldChar w:fldCharType="begin"/>
             </w:r>
-            <w:r w:rsidR="08193AD41E104E48ACFCE4F72E024B1E">
+            <w:r w:rsidR="22D9B958D141B2AE4340A8206FF889C4">
               <w:instrText xml:space="preserve"> REF a8205761-da70-41f6-826c-848b2e34ef55 \h </w:instrText>
             </w:r>
-            <w:r w:rsidR="08193AD41E104E48ACFCE4F72E024B1E">
+            <w:r w:rsidR="22D9B958D141B2AE4340A8206FF889C4">
               <w:fldChar w:fldCharType="separate"/>
             </w:r>
-            <w:r w:rsidR="08193AD41E104E48ACFCE4F72E024B1E">
+            <w:r w:rsidR="22D9B958D141B2AE4340A8206FF889C4">
               <w:rPr>
                 <w:b w:val="true"/>
                 <w:noProof/>
               </w:rPr>
               <w:t>Get Flight Data</w:t>
             </w:r>
-            <w:r w:rsidR="08193AD41E104E48ACFCE4F72E024B1E">
+            <w:r w:rsidR="22D9B958D141B2AE4340A8206FF889C4">
               <w:fldChar w:fldCharType="end"/>
             </w:r>
           </w:p>
@@ -1565,23 +1471,23 @@
             <w:r>
               <w:t/>
             </w:r>
-            <w:r w:rsidR="14CF13CC97F94FEBBB92FFD49D215B01">
+            <w:r w:rsidR="05F6C2566D3A45B7B48477E794A49AA6">
               <w:fldChar w:fldCharType="begin"/>
             </w:r>
-            <w:r w:rsidR="14CF13CC97F94FEBBB92FFD49D215B01">
+            <w:r w:rsidR="05F6C2566D3A45B7B48477E794A49AA6">
               <w:instrText xml:space="preserve"> REF c0c1e833-8864-4596-839b-f51074acc8a1 \h </w:instrText>
             </w:r>
-            <w:r w:rsidR="14CF13CC97F94FEBBB92FFD49D215B01">
+            <w:r w:rsidR="05F6C2566D3A45B7B48477E794A49AA6">
               <w:fldChar w:fldCharType="separate"/>
             </w:r>
-            <w:r w:rsidR="14CF13CC97F94FEBBB92FFD49D215B01">
+            <w:r w:rsidR="05F6C2566D3A45B7B48477E794A49AA6">
               <w:rPr>
                 <w:b w:val="true"/>
                 <w:noProof/>
               </w:rPr>
               <w:t>Disable Autopilot Mode</w:t>
             </w:r>
-            <w:r w:rsidR="14CF13CC97F94FEBBB92FFD49D215B01">
+            <w:r w:rsidR="05F6C2566D3A45B7B48477E794A49AA6">
               <w:fldChar w:fldCharType="end"/>
             </w:r>
           </w:p>
@@ -1589,23 +1495,23 @@
             <w:r>
               <w:t/>
             </w:r>
-            <w:r w:rsidR="430CCAE2F2ED486A973C31E320E7AFE4">
+            <w:r w:rsidR="0EFCFF30EA44B56D4C085F8A2C74B44C">
               <w:fldChar w:fldCharType="begin"/>
             </w:r>
-            <w:r w:rsidR="430CCAE2F2ED486A973C31E320E7AFE4">
+            <w:r w:rsidR="0EFCFF30EA44B56D4C085F8A2C74B44C">
               <w:instrText xml:space="preserve"> REF b303315c-d213-479b-9706-ba17c4379b01 \h </w:instrText>
             </w:r>
-            <w:r w:rsidR="430CCAE2F2ED486A973C31E320E7AFE4">
+            <w:r w:rsidR="0EFCFF30EA44B56D4C085F8A2C74B44C">
               <w:fldChar w:fldCharType="separate"/>
             </w:r>
-            <w:r w:rsidR="430CCAE2F2ED486A973C31E320E7AFE4">
+            <w:r w:rsidR="0EFCFF30EA44B56D4C085F8A2C74B44C">
               <w:rPr>
                 <w:b w:val="true"/>
                 <w:noProof/>
               </w:rPr>
               <w:t>Enable Autopilot Mode</w:t>
             </w:r>
-            <w:r w:rsidR="430CCAE2F2ED486A973C31E320E7AFE4">
+            <w:r w:rsidR="0EFCFF30EA44B56D4C085F8A2C74B44C">
               <w:fldChar w:fldCharType="end"/>
             </w:r>
           </w:p>
@@ -1613,23 +1519,23 @@
             <w:r>
               <w:t/>
             </w:r>
-            <w:r w:rsidR="61E59C8CA42CBBB769904A81E647484F">
+            <w:r w:rsidR="3AB1A979E32645E1BA9F51FDFA4D8D00">
               <w:fldChar w:fldCharType="begin"/>
             </w:r>
-            <w:r w:rsidR="61E59C8CA42CBBB769904A81E647484F">
+            <w:r w:rsidR="3AB1A979E32645E1BA9F51FDFA4D8D00">
               <w:instrText xml:space="preserve"> REF c766fb3a-fa90-4d9e-b792-e8ef895d575d \h </w:instrText>
             </w:r>
-            <w:r w:rsidR="61E59C8CA42CBBB769904A81E647484F">
+            <w:r w:rsidR="3AB1A979E32645E1BA9F51FDFA4D8D00">
               <w:fldChar w:fldCharType="separate"/>
             </w:r>
-            <w:r w:rsidR="61E59C8CA42CBBB769904A81E647484F">
+            <w:r w:rsidR="3AB1A979E32645E1BA9F51FDFA4D8D00">
               <w:rPr>
                 <w:b w:val="true"/>
                 <w:noProof/>
               </w:rPr>
               <w:t>Retrieve Flight Data Snapshot</w:t>
             </w:r>
-            <w:r w:rsidR="61E59C8CA42CBBB769904A81E647484F">
+            <w:r w:rsidR="3AB1A979E32645E1BA9F51FDFA4D8D00">
               <w:fldChar w:fldCharType="end"/>
             </w:r>
           </w:p>
@@ -1646,11 +1552,11 @@
       <w:r>
         <w:t/>
       </w:r>
-      <w:bookmarkStart w:name="3ad9e5b5-8fe8-4e5d-882c-eac6c95dc78a" w:id="99191906021703775871970561145015444339"/>
+      <w:bookmarkStart w:name="3ad9e5b5-8fe8-4e5d-882c-eac6c95dc78a" w:id="46560001191591410061498866121701723651"/>
       <w:r>
         <w:t>Set Flight Path</w:t>
       </w:r>
-      <w:bookmarkEnd w:id="99191906021703775871970561145015444339"/>
+      <w:bookmarkEnd w:id="46560001191591410061498866121701723651"/>
     </w:p>
     <w:p>
       <w:pPr>
@@ -1781,23 +1687,23 @@
             <w:r>
               <w:t/>
             </w:r>
-            <w:r w:rsidR="61FFB97A22AA4243883B5D982A859977">
+            <w:r w:rsidR="0528AA9009EAB78A70893913F449F60E">
               <w:fldChar w:fldCharType="begin"/>
             </w:r>
-            <w:r w:rsidR="61FFB97A22AA4243883B5D982A859977">
+            <w:r w:rsidR="0528AA9009EAB78A70893913F449F60E">
               <w:instrText xml:space="preserve"> REF cf80d81b-cfc2-45f0-96f4-725715c71f60 \h </w:instrText>
             </w:r>
-            <w:r w:rsidR="61FFB97A22AA4243883B5D982A859977">
+            <w:r w:rsidR="0528AA9009EAB78A70893913F449F60E">
               <w:fldChar w:fldCharType="separate"/>
             </w:r>
-            <w:r w:rsidR="61FFB97A22AA4243883B5D982A859977">
+            <w:r w:rsidR="0528AA9009EAB78A70893913F449F60E">
               <w:rPr>
                 <w:b w:val="true"/>
                 <w:noProof/>
               </w:rPr>
               <w:t>Root System Function</w:t>
             </w:r>
-            <w:r w:rsidR="61FFB97A22AA4243883B5D982A859977">
+            <w:r w:rsidR="0528AA9009EAB78A70893913F449F60E">
               <w:fldChar w:fldCharType="end"/>
             </w:r>
           </w:p>
@@ -1829,23 +1735,23 @@
             <w:r>
               <w:t/>
             </w:r>
-            <w:r w:rsidR="3AF981BC2CC4450485219CF1A395F5CB">
+            <w:r w:rsidR="123BD2C5D24347A9A25707656710EE03">
               <w:fldChar w:fldCharType="begin"/>
             </w:r>
-            <w:r w:rsidR="3AF981BC2CC4450485219CF1A395F5CB">
+            <w:r w:rsidR="123BD2C5D24347A9A25707656710EE03">
               <w:instrText xml:space="preserve"> REF 9474e358-dd04-4c3d-8000-34be63c27255 \h </w:instrText>
             </w:r>
-            <w:r w:rsidR="3AF981BC2CC4450485219CF1A395F5CB">
+            <w:r w:rsidR="123BD2C5D24347A9A25707656710EE03">
               <w:fldChar w:fldCharType="separate"/>
             </w:r>
-            <w:r w:rsidR="3AF981BC2CC4450485219CF1A395F5CB">
+            <w:r w:rsidR="123BD2C5D24347A9A25707656710EE03">
               <w:rPr>
                 <w:b w:val="true"/>
                 <w:noProof/>
               </w:rPr>
               <w:t>Set Altitude</w:t>
             </w:r>
-            <w:r w:rsidR="3AF981BC2CC4450485219CF1A395F5CB">
+            <w:r w:rsidR="123BD2C5D24347A9A25707656710EE03">
               <w:fldChar w:fldCharType="end"/>
             </w:r>
           </w:p>
@@ -1860,23 +1766,23 @@
             <w:r>
               <w:t/>
             </w:r>
-            <w:r w:rsidR="7A0028EE7731441EB7F265F271B48724">
+            <w:r w:rsidR="6AA4222F36CE43D88E9B2C2AF1D4B28A">
               <w:fldChar w:fldCharType="begin"/>
             </w:r>
-            <w:r w:rsidR="7A0028EE7731441EB7F265F271B48724">
+            <w:r w:rsidR="6AA4222F36CE43D88E9B2C2AF1D4B28A">
               <w:instrText xml:space="preserve"> REF 4510287d-253c-4e95-86a2-aad3ff23befc \h </w:instrText>
             </w:r>
-            <w:r w:rsidR="7A0028EE7731441EB7F265F271B48724">
+            <w:r w:rsidR="6AA4222F36CE43D88E9B2C2AF1D4B28A">
               <w:fldChar w:fldCharType="separate"/>
             </w:r>
-            <w:r w:rsidR="7A0028EE7731441EB7F265F271B48724">
+            <w:r w:rsidR="6AA4222F36CE43D88E9B2C2AF1D4B28A">
               <w:rPr>
                 <w:b w:val="true"/>
                 <w:noProof/>
               </w:rPr>
               <w:t>Set Waypoints</w:t>
             </w:r>
-            <w:r w:rsidR="7A0028EE7731441EB7F265F271B48724">
+            <w:r w:rsidR="6AA4222F36CE43D88E9B2C2AF1D4B28A">
               <w:fldChar w:fldCharType="end"/>
             </w:r>
           </w:p>
@@ -1891,23 +1797,23 @@
             <w:r>
               <w:t/>
             </w:r>
-            <w:r w:rsidR="6C902E725469BA656AC52CB7D9681D85">
+            <w:r w:rsidR="48F7E43C61984285AF3C212B669F9262">
               <w:fldChar w:fldCharType="begin"/>
             </w:r>
-            <w:r w:rsidR="6C902E725469BA656AC52CB7D9681D85">
+            <w:r w:rsidR="48F7E43C61984285AF3C212B669F9262">
               <w:instrText xml:space="preserve"> REF d81145de-40de-4f01-bbc5-13442639750e \h </w:instrText>
             </w:r>
-            <w:r w:rsidR="6C902E725469BA656AC52CB7D9681D85">
+            <w:r w:rsidR="48F7E43C61984285AF3C212B669F9262">
               <w:fldChar w:fldCharType="separate"/>
             </w:r>
-            <w:r w:rsidR="6C902E725469BA656AC52CB7D9681D85">
+            <w:r w:rsidR="48F7E43C61984285AF3C212B669F9262">
               <w:rPr>
                 <w:b w:val="true"/>
                 <w:noProof/>
               </w:rPr>
               <w:t>Set Speed</w:t>
             </w:r>
-            <w:r w:rsidR="6C902E725469BA656AC52CB7D9681D85">
+            <w:r w:rsidR="48F7E43C61984285AF3C212B669F9262">
               <w:fldChar w:fldCharType="end"/>
             </w:r>
           </w:p>
@@ -1922,23 +1828,23 @@
             <w:r>
               <w:t/>
             </w:r>
-            <w:r w:rsidR="2EAEFED2E61EB81B681174CB7A76F720">
+            <w:r w:rsidR="1FF4F035524CB3026F0DD234BA4DEB6A">
               <w:fldChar w:fldCharType="begin"/>
             </w:r>
-            <w:r w:rsidR="2EAEFED2E61EB81B681174CB7A76F720">
+            <w:r w:rsidR="1FF4F035524CB3026F0DD234BA4DEB6A">
               <w:instrText xml:space="preserve"> REF d506f34d-1a57-4c1a-bca9-0d37efdacb63 \h </w:instrText>
             </w:r>
-            <w:r w:rsidR="2EAEFED2E61EB81B681174CB7A76F720">
+            <w:r w:rsidR="1FF4F035524CB3026F0DD234BA4DEB6A">
               <w:fldChar w:fldCharType="separate"/>
             </w:r>
-            <w:r w:rsidR="2EAEFED2E61EB81B681174CB7A76F720">
+            <w:r w:rsidR="1FF4F035524CB3026F0DD234BA4DEB6A">
               <w:rPr>
                 <w:b w:val="true"/>
                 <w:noProof/>
               </w:rPr>
               <w:t>Set Veritical Speed</w:t>
             </w:r>
-            <w:r w:rsidR="2EAEFED2E61EB81B681174CB7A76F720">
+            <w:r w:rsidR="1FF4F035524CB3026F0DD234BA4DEB6A">
               <w:fldChar w:fldCharType="end"/>
             </w:r>
           </w:p>
@@ -1953,23 +1859,23 @@
             <w:r>
               <w:t/>
             </w:r>
-            <w:r w:rsidR="5CFB471B481AB7835EE0E8F55C2E8182">
+            <w:r w:rsidR="172B155F9D3A4ECC8138569BE967030B">
               <w:fldChar w:fldCharType="begin"/>
             </w:r>
-            <w:r w:rsidR="5CFB471B481AB7835EE0E8F55C2E8182">
+            <w:r w:rsidR="172B155F9D3A4ECC8138569BE967030B">
               <w:instrText xml:space="preserve"> REF c34d6c84-5891-4358-8fc3-a89b543762dd \h </w:instrText>
             </w:r>
-            <w:r w:rsidR="5CFB471B481AB7835EE0E8F55C2E8182">
+            <w:r w:rsidR="172B155F9D3A4ECC8138569BE967030B">
               <w:fldChar w:fldCharType="separate"/>
             </w:r>
-            <w:r w:rsidR="5CFB471B481AB7835EE0E8F55C2E8182">
+            <w:r w:rsidR="172B155F9D3A4ECC8138569BE967030B">
               <w:rPr>
                 <w:b w:val="true"/>
                 <w:noProof/>
               </w:rPr>
               <w:t>Take Inputs</w:t>
             </w:r>
-            <w:r w:rsidR="5CFB471B481AB7835EE0E8F55C2E8182">
+            <w:r w:rsidR="172B155F9D3A4ECC8138569BE967030B">
               <w:fldChar w:fldCharType="end"/>
             </w:r>
           </w:p>
@@ -1984,23 +1890,23 @@
             <w:r>
               <w:t/>
             </w:r>
-            <w:r w:rsidR="4CBEA432942F4148A66C91753333CA81">
+            <w:r w:rsidR="2FD37ADEBB5D40649DC022794FE19FC1">
               <w:fldChar w:fldCharType="begin"/>
             </w:r>
-            <w:r w:rsidR="4CBEA432942F4148A66C91753333CA81">
+            <w:r w:rsidR="2FD37ADEBB5D40649DC022794FE19FC1">
               <w:instrText xml:space="preserve"> REF ad9c18fb-d482-4a4d-811e-d3c0180441ad \h </w:instrText>
             </w:r>
-            <w:r w:rsidR="4CBEA432942F4148A66C91753333CA81">
+            <w:r w:rsidR="2FD37ADEBB5D40649DC022794FE19FC1">
               <w:fldChar w:fldCharType="separate"/>
             </w:r>
-            <w:r w:rsidR="4CBEA432942F4148A66C91753333CA81">
+            <w:r w:rsidR="2FD37ADEBB5D40649DC022794FE19FC1">
               <w:rPr>
                 <w:b w:val="true"/>
                 <w:noProof/>
               </w:rPr>
               <w:t>Set Parameters</w:t>
             </w:r>
-            <w:r w:rsidR="4CBEA432942F4148A66C91753333CA81">
+            <w:r w:rsidR="2FD37ADEBB5D40649DC022794FE19FC1">
               <w:fldChar w:fldCharType="end"/>
             </w:r>
           </w:p>
@@ -2171,11 +2077,11 @@
       <w:r>
         <w:t/>
       </w:r>
-      <w:bookmarkStart w:name="9474e358-dd04-4c3d-8000-34be63c27255" w:id="82787035134687387520579491555702224045"/>
+      <w:bookmarkStart w:name="9474e358-dd04-4c3d-8000-34be63c27255" w:id="33548519558330084703012502262854582555"/>
       <w:r>
         <w:t>Set Altitude</w:t>
       </w:r>
-      <w:bookmarkEnd w:id="82787035134687387520579491555702224045"/>
+      <w:bookmarkEnd w:id="33548519558330084703012502262854582555"/>
     </w:p>
     <w:p>
       <w:pPr>
@@ -2309,23 +2215,23 @@
             <w:r>
               <w:t/>
             </w:r>
-            <w:r w:rsidR="76B5434F0C28B2366DB560302522BC5C">
+            <w:r w:rsidR="5971E1FCAE584B8BACC4613970377F58">
               <w:fldChar w:fldCharType="begin"/>
             </w:r>
-            <w:r w:rsidR="76B5434F0C28B2366DB560302522BC5C">
+            <w:r w:rsidR="5971E1FCAE584B8BACC4613970377F58">
               <w:instrText xml:space="preserve"> REF 3ad9e5b5-8fe8-4e5d-882c-eac6c95dc78a \h </w:instrText>
             </w:r>
-            <w:r w:rsidR="76B5434F0C28B2366DB560302522BC5C">
+            <w:r w:rsidR="5971E1FCAE584B8BACC4613970377F58">
               <w:fldChar w:fldCharType="separate"/>
             </w:r>
-            <w:r w:rsidR="76B5434F0C28B2366DB560302522BC5C">
+            <w:r w:rsidR="5971E1FCAE584B8BACC4613970377F58">
               <w:rPr>
                 <w:b w:val="true"/>
                 <w:noProof/>
               </w:rPr>
               <w:t>Set Flight Path</w:t>
             </w:r>
-            <w:r w:rsidR="76B5434F0C28B2366DB560302522BC5C">
+            <w:r w:rsidR="5971E1FCAE584B8BACC4613970377F58">
               <w:fldChar w:fldCharType="end"/>
             </w:r>
           </w:p>
@@ -2514,23 +2420,23 @@
       <w:r>
         <w:t/>
       </w:r>
-      <w:r w:rsidR="557CB7B4F7D243CC9F4013D1F140C96F">
+      <w:r w:rsidR="61304A57D8CF49BB9AFFF10D72314453">
         <w:fldChar w:fldCharType="begin"/>
       </w:r>
-      <w:r w:rsidR="557CB7B4F7D243CC9F4013D1F140C96F">
-        <w:instrText xml:space="preserve"> REF 5e3dadb4-426c-466c-ba36-70657de93f91 \h </w:instrText>
-      </w:r>
-      <w:r w:rsidR="557CB7B4F7D243CC9F4013D1F140C96F">
+      <w:r w:rsidR="61304A57D8CF49BB9AFFF10D72314453">
+        <w:instrText xml:space="preserve"> REF c401d5d8-93ee-40c7-b179-07b216aa43f2 \h </w:instrText>
+      </w:r>
+      <w:r w:rsidR="61304A57D8CF49BB9AFFF10D72314453">
         <w:fldChar w:fldCharType="separate"/>
       </w:r>
-      <w:r w:rsidR="557CB7B4F7D243CC9F4013D1F140C96F">
+      <w:r w:rsidR="61304A57D8CF49BB9AFFF10D72314453">
         <w:rPr>
           <w:b w:val="true"/>
           <w:noProof/>
         </w:rPr>
-        <w:t>Pilot</w:t>
-      </w:r>
-      <w:r w:rsidR="557CB7B4F7D243CC9F4013D1F140C96F">
+        <w:t>Autopilot</w:t>
+      </w:r>
+      <w:r w:rsidR="61304A57D8CF49BB9AFFF10D72314453">
         <w:fldChar w:fldCharType="end"/>
       </w:r>
     </w:p>
@@ -2544,11 +2450,11 @@
       <w:r>
         <w:t/>
       </w:r>
-      <w:bookmarkStart w:name="4510287d-253c-4e95-86a2-aad3ff23befc" w:id="95649474490965794243261535632991578211"/>
+      <w:bookmarkStart w:name="4510287d-253c-4e95-86a2-aad3ff23befc" w:id="39384173424308612881946783101334913814"/>
       <w:r>
         <w:t>Set Waypoints</w:t>
       </w:r>
-      <w:bookmarkEnd w:id="95649474490965794243261535632991578211"/>
+      <w:bookmarkEnd w:id="39384173424308612881946783101334913814"/>
     </w:p>
     <w:p>
       <w:pPr>
@@ -2682,23 +2588,23 @@
             <w:r>
               <w:t/>
             </w:r>
-            <w:r w:rsidR="76B5434F0C28B2366DB560302522BC5C">
+            <w:r w:rsidR="5971E1FCAE584B8BACC4613970377F58">
               <w:fldChar w:fldCharType="begin"/>
             </w:r>
-            <w:r w:rsidR="76B5434F0C28B2366DB560302522BC5C">
+            <w:r w:rsidR="5971E1FCAE584B8BACC4613970377F58">
               <w:instrText xml:space="preserve"> REF 3ad9e5b5-8fe8-4e5d-882c-eac6c95dc78a \h </w:instrText>
             </w:r>
-            <w:r w:rsidR="76B5434F0C28B2366DB560302522BC5C">
+            <w:r w:rsidR="5971E1FCAE584B8BACC4613970377F58">
               <w:fldChar w:fldCharType="separate"/>
             </w:r>
-            <w:r w:rsidR="76B5434F0C28B2366DB560302522BC5C">
+            <w:r w:rsidR="5971E1FCAE584B8BACC4613970377F58">
               <w:rPr>
                 <w:b w:val="true"/>
                 <w:noProof/>
               </w:rPr>
               <w:t>Set Flight Path</w:t>
             </w:r>
-            <w:r w:rsidR="76B5434F0C28B2366DB560302522BC5C">
+            <w:r w:rsidR="5971E1FCAE584B8BACC4613970377F58">
               <w:fldChar w:fldCharType="end"/>
             </w:r>
           </w:p>
@@ -2887,23 +2793,23 @@
       <w:r>
         <w:t/>
       </w:r>
-      <w:r w:rsidR="557CB7B4F7D243CC9F4013D1F140C96F">
+      <w:r w:rsidR="61304A57D8CF49BB9AFFF10D72314453">
         <w:fldChar w:fldCharType="begin"/>
       </w:r>
-      <w:r w:rsidR="557CB7B4F7D243CC9F4013D1F140C96F">
-        <w:instrText xml:space="preserve"> REF 5e3dadb4-426c-466c-ba36-70657de93f91 \h </w:instrText>
-      </w:r>
-      <w:r w:rsidR="557CB7B4F7D243CC9F4013D1F140C96F">
+      <w:r w:rsidR="61304A57D8CF49BB9AFFF10D72314453">
+        <w:instrText xml:space="preserve"> REF c401d5d8-93ee-40c7-b179-07b216aa43f2 \h </w:instrText>
+      </w:r>
+      <w:r w:rsidR="61304A57D8CF49BB9AFFF10D72314453">
         <w:fldChar w:fldCharType="separate"/>
       </w:r>
-      <w:r w:rsidR="557CB7B4F7D243CC9F4013D1F140C96F">
+      <w:r w:rsidR="61304A57D8CF49BB9AFFF10D72314453">
         <w:rPr>
           <w:b w:val="true"/>
           <w:noProof/>
         </w:rPr>
-        <w:t>Pilot</w:t>
-      </w:r>
-      <w:r w:rsidR="557CB7B4F7D243CC9F4013D1F140C96F">
+        <w:t>Autopilot</w:t>
+      </w:r>
+      <w:r w:rsidR="61304A57D8CF49BB9AFFF10D72314453">
         <w:fldChar w:fldCharType="end"/>
       </w:r>
     </w:p>
@@ -2917,11 +2823,11 @@
       <w:r>
         <w:t/>
       </w:r>
-      <w:bookmarkStart w:name="d81145de-40de-4f01-bbc5-13442639750e" w:id="82045988705346479551457215502788269306"/>
+      <w:bookmarkStart w:name="d81145de-40de-4f01-bbc5-13442639750e" w:id="78431307306782734677013380450131447881"/>
       <w:r>
         <w:t>Set Speed</w:t>
       </w:r>
-      <w:bookmarkEnd w:id="82045988705346479551457215502788269306"/>
+      <w:bookmarkEnd w:id="78431307306782734677013380450131447881"/>
     </w:p>
     <w:p>
       <w:pPr>
@@ -3055,23 +2961,23 @@
             <w:r>
               <w:t/>
             </w:r>
-            <w:r w:rsidR="76B5434F0C28B2366DB560302522BC5C">
+            <w:r w:rsidR="5971E1FCAE584B8BACC4613970377F58">
               <w:fldChar w:fldCharType="begin"/>
             </w:r>
-            <w:r w:rsidR="76B5434F0C28B2366DB560302522BC5C">
+            <w:r w:rsidR="5971E1FCAE584B8BACC4613970377F58">
               <w:instrText xml:space="preserve"> REF 3ad9e5b5-8fe8-4e5d-882c-eac6c95dc78a \h </w:instrText>
             </w:r>
-            <w:r w:rsidR="76B5434F0C28B2366DB560302522BC5C">
+            <w:r w:rsidR="5971E1FCAE584B8BACC4613970377F58">
               <w:fldChar w:fldCharType="separate"/>
             </w:r>
-            <w:r w:rsidR="76B5434F0C28B2366DB560302522BC5C">
+            <w:r w:rsidR="5971E1FCAE584B8BACC4613970377F58">
               <w:rPr>
                 <w:b w:val="true"/>
                 <w:noProof/>
               </w:rPr>
               <w:t>Set Flight Path</w:t>
             </w:r>
-            <w:r w:rsidR="76B5434F0C28B2366DB560302522BC5C">
+            <w:r w:rsidR="5971E1FCAE584B8BACC4613970377F58">
               <w:fldChar w:fldCharType="end"/>
             </w:r>
           </w:p>
@@ -3260,23 +3166,23 @@
       <w:r>
         <w:t/>
       </w:r>
-      <w:r w:rsidR="557CB7B4F7D243CC9F4013D1F140C96F">
+      <w:r w:rsidR="61304A57D8CF49BB9AFFF10D72314453">
         <w:fldChar w:fldCharType="begin"/>
       </w:r>
-      <w:r w:rsidR="557CB7B4F7D243CC9F4013D1F140C96F">
-        <w:instrText xml:space="preserve"> REF 5e3dadb4-426c-466c-ba36-70657de93f91 \h </w:instrText>
-      </w:r>
-      <w:r w:rsidR="557CB7B4F7D243CC9F4013D1F140C96F">
+      <w:r w:rsidR="61304A57D8CF49BB9AFFF10D72314453">
+        <w:instrText xml:space="preserve"> REF c401d5d8-93ee-40c7-b179-07b216aa43f2 \h </w:instrText>
+      </w:r>
+      <w:r w:rsidR="61304A57D8CF49BB9AFFF10D72314453">
         <w:fldChar w:fldCharType="separate"/>
       </w:r>
-      <w:r w:rsidR="557CB7B4F7D243CC9F4013D1F140C96F">
+      <w:r w:rsidR="61304A57D8CF49BB9AFFF10D72314453">
         <w:rPr>
           <w:b w:val="true"/>
           <w:noProof/>
         </w:rPr>
-        <w:t>Pilot</w:t>
-      </w:r>
-      <w:r w:rsidR="557CB7B4F7D243CC9F4013D1F140C96F">
+        <w:t>Autopilot</w:t>
+      </w:r>
+      <w:r w:rsidR="61304A57D8CF49BB9AFFF10D72314453">
         <w:fldChar w:fldCharType="end"/>
       </w:r>
     </w:p>
@@ -3290,11 +3196,11 @@
       <w:r>
         <w:t/>
       </w:r>
-      <w:bookmarkStart w:name="d506f34d-1a57-4c1a-bca9-0d37efdacb63" w:id="105319504897049165709248327213964642534"/>
+      <w:bookmarkStart w:name="d506f34d-1a57-4c1a-bca9-0d37efdacb63" w:id="109737377993023978960765949071465367606"/>
       <w:r>
         <w:t>Set Veritical Speed</w:t>
       </w:r>
-      <w:bookmarkEnd w:id="105319504897049165709248327213964642534"/>
+      <w:bookmarkEnd w:id="109737377993023978960765949071465367606"/>
     </w:p>
     <w:p>
       <w:pPr>
@@ -3428,23 +3334,23 @@
             <w:r>
               <w:t/>
             </w:r>
-            <w:r w:rsidR="76B5434F0C28B2366DB560302522BC5C">
+            <w:r w:rsidR="5971E1FCAE584B8BACC4613970377F58">
               <w:fldChar w:fldCharType="begin"/>
             </w:r>
-            <w:r w:rsidR="76B5434F0C28B2366DB560302522BC5C">
+            <w:r w:rsidR="5971E1FCAE584B8BACC4613970377F58">
               <w:instrText xml:space="preserve"> REF 3ad9e5b5-8fe8-4e5d-882c-eac6c95dc78a \h </w:instrText>
             </w:r>
-            <w:r w:rsidR="76B5434F0C28B2366DB560302522BC5C">
+            <w:r w:rsidR="5971E1FCAE584B8BACC4613970377F58">
               <w:fldChar w:fldCharType="separate"/>
             </w:r>
-            <w:r w:rsidR="76B5434F0C28B2366DB560302522BC5C">
+            <w:r w:rsidR="5971E1FCAE584B8BACC4613970377F58">
               <w:rPr>
                 <w:b w:val="true"/>
                 <w:noProof/>
               </w:rPr>
               <w:t>Set Flight Path</w:t>
             </w:r>
-            <w:r w:rsidR="76B5434F0C28B2366DB560302522BC5C">
+            <w:r w:rsidR="5971E1FCAE584B8BACC4613970377F58">
               <w:fldChar w:fldCharType="end"/>
             </w:r>
           </w:p>
@@ -3633,23 +3539,23 @@
       <w:r>
         <w:t/>
       </w:r>
-      <w:r w:rsidR="557CB7B4F7D243CC9F4013D1F140C96F">
+      <w:r w:rsidR="61304A57D8CF49BB9AFFF10D72314453">
         <w:fldChar w:fldCharType="begin"/>
       </w:r>
-      <w:r w:rsidR="557CB7B4F7D243CC9F4013D1F140C96F">
-        <w:instrText xml:space="preserve"> REF 5e3dadb4-426c-466c-ba36-70657de93f91 \h </w:instrText>
-      </w:r>
-      <w:r w:rsidR="557CB7B4F7D243CC9F4013D1F140C96F">
+      <w:r w:rsidR="61304A57D8CF49BB9AFFF10D72314453">
+        <w:instrText xml:space="preserve"> REF c401d5d8-93ee-40c7-b179-07b216aa43f2 \h </w:instrText>
+      </w:r>
+      <w:r w:rsidR="61304A57D8CF49BB9AFFF10D72314453">
         <w:fldChar w:fldCharType="separate"/>
       </w:r>
-      <w:r w:rsidR="557CB7B4F7D243CC9F4013D1F140C96F">
+      <w:r w:rsidR="61304A57D8CF49BB9AFFF10D72314453">
         <w:rPr>
           <w:b w:val="true"/>
           <w:noProof/>
         </w:rPr>
-        <w:t>Pilot</w:t>
-      </w:r>
-      <w:r w:rsidR="557CB7B4F7D243CC9F4013D1F140C96F">
+        <w:t>Autopilot</w:t>
+      </w:r>
+      <w:r w:rsidR="61304A57D8CF49BB9AFFF10D72314453">
         <w:fldChar w:fldCharType="end"/>
       </w:r>
     </w:p>
@@ -3663,11 +3569,11 @@
       <w:r>
         <w:t/>
       </w:r>
-      <w:bookmarkStart w:name="c34d6c84-5891-4358-8fc3-a89b543762dd" w:id="139436487515015661544278497882178083732"/>
+      <w:bookmarkStart w:name="c34d6c84-5891-4358-8fc3-a89b543762dd" w:id="2440400599455368900588473473126966416"/>
       <w:r>
         <w:t>Take Inputs</w:t>
       </w:r>
-      <w:bookmarkEnd w:id="139436487515015661544278497882178083732"/>
+      <w:bookmarkEnd w:id="2440400599455368900588473473126966416"/>
     </w:p>
     <w:p>
       <w:pPr>
@@ -3801,23 +3707,23 @@
             <w:r>
               <w:t/>
             </w:r>
-            <w:r w:rsidR="76B5434F0C28B2366DB560302522BC5C">
+            <w:r w:rsidR="5971E1FCAE584B8BACC4613970377F58">
               <w:fldChar w:fldCharType="begin"/>
             </w:r>
-            <w:r w:rsidR="76B5434F0C28B2366DB560302522BC5C">
+            <w:r w:rsidR="5971E1FCAE584B8BACC4613970377F58">
               <w:instrText xml:space="preserve"> REF 3ad9e5b5-8fe8-4e5d-882c-eac6c95dc78a \h </w:instrText>
             </w:r>
-            <w:r w:rsidR="76B5434F0C28B2366DB560302522BC5C">
+            <w:r w:rsidR="5971E1FCAE584B8BACC4613970377F58">
               <w:fldChar w:fldCharType="separate"/>
             </w:r>
-            <w:r w:rsidR="76B5434F0C28B2366DB560302522BC5C">
+            <w:r w:rsidR="5971E1FCAE584B8BACC4613970377F58">
               <w:rPr>
                 <w:b w:val="true"/>
                 <w:noProof/>
               </w:rPr>
               <w:t>Set Flight Path</w:t>
             </w:r>
-            <w:r w:rsidR="76B5434F0C28B2366DB560302522BC5C">
+            <w:r w:rsidR="5971E1FCAE584B8BACC4613970377F58">
               <w:fldChar w:fldCharType="end"/>
             </w:r>
           </w:p>
@@ -4152,23 +4058,23 @@
       <w:r>
         <w:t/>
       </w:r>
-      <w:r w:rsidR="215216F1963BBCFF478ABEFBBF05F83C">
+      <w:r w:rsidR="1AA35DB2582AB2AE445397E0B5F4859C">
         <w:fldChar w:fldCharType="begin"/>
       </w:r>
-      <w:r w:rsidR="215216F1963BBCFF478ABEFBBF05F83C">
+      <w:r w:rsidR="1AA35DB2582AB2AE445397E0B5F4859C">
         <w:instrText xml:space="preserve"> REF 4996b882-bcc8-4ce5-8fd1-7a70de5401be \h </w:instrText>
       </w:r>
-      <w:r w:rsidR="215216F1963BBCFF478ABEFBBF05F83C">
+      <w:r w:rsidR="1AA35DB2582AB2AE445397E0B5F4859C">
         <w:fldChar w:fldCharType="separate"/>
       </w:r>
-      <w:r w:rsidR="215216F1963BBCFF478ABEFBBF05F83C">
+      <w:r w:rsidR="1AA35DB2582AB2AE445397E0B5F4859C">
         <w:rPr>
           <w:b w:val="true"/>
           <w:noProof/>
         </w:rPr>
         <w:t>Configure Speed Parameters</w:t>
       </w:r>
-      <w:r w:rsidR="215216F1963BBCFF478ABEFBBF05F83C">
+      <w:r w:rsidR="1AA35DB2582AB2AE445397E0B5F4859C">
         <w:fldChar w:fldCharType="end"/>
       </w:r>
     </w:p>
@@ -4183,23 +4089,23 @@
       <w:r>
         <w:t/>
       </w:r>
-      <w:r w:rsidR="553643F8D9BE4103936A4A719BAE1697">
+      <w:r w:rsidR="6CBE5F9F1DE7B0EE5044227C18EF8CA2">
         <w:fldChar w:fldCharType="begin"/>
       </w:r>
-      <w:r w:rsidR="553643F8D9BE4103936A4A719BAE1697">
+      <w:r w:rsidR="6CBE5F9F1DE7B0EE5044227C18EF8CA2">
         <w:instrText xml:space="preserve"> REF 31b0d894-8dee-4990-a30b-05ad8b4cb1c5 \h </w:instrText>
       </w:r>
-      <w:r w:rsidR="553643F8D9BE4103936A4A719BAE1697">
+      <w:r w:rsidR="6CBE5F9F1DE7B0EE5044227C18EF8CA2">
         <w:fldChar w:fldCharType="separate"/>
       </w:r>
-      <w:r w:rsidR="553643F8D9BE4103936A4A719BAE1697">
+      <w:r w:rsidR="6CBE5F9F1DE7B0EE5044227C18EF8CA2">
         <w:rPr>
           <w:b w:val="true"/>
           <w:noProof/>
         </w:rPr>
         <w:t>Configure Altitude Parameters</w:t>
       </w:r>
-      <w:r w:rsidR="553643F8D9BE4103936A4A719BAE1697">
+      <w:r w:rsidR="6CBE5F9F1DE7B0EE5044227C18EF8CA2">
         <w:fldChar w:fldCharType="end"/>
       </w:r>
     </w:p>
@@ -4214,23 +4120,23 @@
       <w:r>
         <w:t/>
       </w:r>
-      <w:r w:rsidR="6E5C853563CD4B5ABC8EA6D97433B581">
+      <w:r w:rsidR="2EE8A1001C6DB437730ED1B7094BBB01">
         <w:fldChar w:fldCharType="begin"/>
       </w:r>
-      <w:r w:rsidR="6E5C853563CD4B5ABC8EA6D97433B581">
+      <w:r w:rsidR="2EE8A1001C6DB437730ED1B7094BBB01">
         <w:instrText xml:space="preserve"> REF 90ced448-33c4-413d-9b4a-8cc505a58d9d \h </w:instrText>
       </w:r>
-      <w:r w:rsidR="6E5C853563CD4B5ABC8EA6D97433B581">
+      <w:r w:rsidR="2EE8A1001C6DB437730ED1B7094BBB01">
         <w:fldChar w:fldCharType="separate"/>
       </w:r>
-      <w:r w:rsidR="6E5C853563CD4B5ABC8EA6D97433B581">
+      <w:r w:rsidR="2EE8A1001C6DB437730ED1B7094BBB01">
         <w:rPr>
           <w:b w:val="true"/>
           <w:noProof/>
         </w:rPr>
         <w:t>Configure Yaw Parameters</w:t>
       </w:r>
-      <w:r w:rsidR="6E5C853563CD4B5ABC8EA6D97433B581">
+      <w:r w:rsidR="2EE8A1001C6DB437730ED1B7094BBB01">
         <w:fldChar w:fldCharType="end"/>
       </w:r>
     </w:p>
@@ -4268,23 +4174,23 @@
       <w:r>
         <w:t/>
       </w:r>
-      <w:r w:rsidR="557CB7B4F7D243CC9F4013D1F140C96F">
+      <w:r w:rsidR="61304A57D8CF49BB9AFFF10D72314453">
         <w:fldChar w:fldCharType="begin"/>
       </w:r>
-      <w:r w:rsidR="557CB7B4F7D243CC9F4013D1F140C96F">
-        <w:instrText xml:space="preserve"> REF 5e3dadb4-426c-466c-ba36-70657de93f91 \h </w:instrText>
-      </w:r>
-      <w:r w:rsidR="557CB7B4F7D243CC9F4013D1F140C96F">
+      <w:r w:rsidR="61304A57D8CF49BB9AFFF10D72314453">
+        <w:instrText xml:space="preserve"> REF c401d5d8-93ee-40c7-b179-07b216aa43f2 \h </w:instrText>
+      </w:r>
+      <w:r w:rsidR="61304A57D8CF49BB9AFFF10D72314453">
         <w:fldChar w:fldCharType="separate"/>
       </w:r>
-      <w:r w:rsidR="557CB7B4F7D243CC9F4013D1F140C96F">
+      <w:r w:rsidR="61304A57D8CF49BB9AFFF10D72314453">
         <w:rPr>
           <w:b w:val="true"/>
           <w:noProof/>
         </w:rPr>
-        <w:t>Pilot</w:t>
-      </w:r>
-      <w:r w:rsidR="557CB7B4F7D243CC9F4013D1F140C96F">
+        <w:t>Autopilot</w:t>
+      </w:r>
+      <w:r w:rsidR="61304A57D8CF49BB9AFFF10D72314453">
         <w:fldChar w:fldCharType="end"/>
       </w:r>
     </w:p>
@@ -4298,11 +4204,11 @@
       <w:r>
         <w:t/>
       </w:r>
-      <w:bookmarkStart w:name="ad9c18fb-d482-4a4d-811e-d3c0180441ad" w:id="59623694042689560969290539021297602708"/>
+      <w:bookmarkStart w:name="ad9c18fb-d482-4a4d-811e-d3c0180441ad" w:id="52652886212033450813293237987387098188"/>
       <w:r>
         <w:t>Set Parameters</w:t>
       </w:r>
-      <w:bookmarkEnd w:id="59623694042689560969290539021297602708"/>
+      <w:bookmarkEnd w:id="52652886212033450813293237987387098188"/>
     </w:p>
     <w:p>
       <w:pPr>
@@ -4436,23 +4342,23 @@
             <w:r>
               <w:t/>
             </w:r>
-            <w:r w:rsidR="76B5434F0C28B2366DB560302522BC5C">
+            <w:r w:rsidR="5971E1FCAE584B8BACC4613970377F58">
               <w:fldChar w:fldCharType="begin"/>
             </w:r>
-            <w:r w:rsidR="76B5434F0C28B2366DB560302522BC5C">
+            <w:r w:rsidR="5971E1FCAE584B8BACC4613970377F58">
               <w:instrText xml:space="preserve"> REF 3ad9e5b5-8fe8-4e5d-882c-eac6c95dc78a \h </w:instrText>
             </w:r>
-            <w:r w:rsidR="76B5434F0C28B2366DB560302522BC5C">
+            <w:r w:rsidR="5971E1FCAE584B8BACC4613970377F58">
               <w:fldChar w:fldCharType="separate"/>
             </w:r>
-            <w:r w:rsidR="76B5434F0C28B2366DB560302522BC5C">
+            <w:r w:rsidR="5971E1FCAE584B8BACC4613970377F58">
               <w:rPr>
                 <w:b w:val="true"/>
                 <w:noProof/>
               </w:rPr>
               <w:t>Set Flight Path</w:t>
             </w:r>
-            <w:r w:rsidR="76B5434F0C28B2366DB560302522BC5C">
+            <w:r w:rsidR="5971E1FCAE584B8BACC4613970377F58">
               <w:fldChar w:fldCharType="end"/>
             </w:r>
           </w:p>
@@ -4883,23 +4789,23 @@
       <w:r>
         <w:t/>
       </w:r>
-      <w:r w:rsidR="215216F1963BBCFF478ABEFBBF05F83C">
+      <w:r w:rsidR="1AA35DB2582AB2AE445397E0B5F4859C">
         <w:fldChar w:fldCharType="begin"/>
       </w:r>
-      <w:r w:rsidR="215216F1963BBCFF478ABEFBBF05F83C">
+      <w:r w:rsidR="1AA35DB2582AB2AE445397E0B5F4859C">
         <w:instrText xml:space="preserve"> REF 4996b882-bcc8-4ce5-8fd1-7a70de5401be \h </w:instrText>
       </w:r>
-      <w:r w:rsidR="215216F1963BBCFF478ABEFBBF05F83C">
+      <w:r w:rsidR="1AA35DB2582AB2AE445397E0B5F4859C">
         <w:fldChar w:fldCharType="separate"/>
       </w:r>
-      <w:r w:rsidR="215216F1963BBCFF478ABEFBBF05F83C">
+      <w:r w:rsidR="1AA35DB2582AB2AE445397E0B5F4859C">
         <w:rPr>
           <w:b w:val="true"/>
           <w:noProof/>
         </w:rPr>
         <w:t>Configure Speed Parameters</w:t>
       </w:r>
-      <w:r w:rsidR="215216F1963BBCFF478ABEFBBF05F83C">
+      <w:r w:rsidR="1AA35DB2582AB2AE445397E0B5F4859C">
         <w:fldChar w:fldCharType="end"/>
       </w:r>
     </w:p>
@@ -4914,23 +4820,23 @@
       <w:r>
         <w:t/>
       </w:r>
-      <w:r w:rsidR="553643F8D9BE4103936A4A719BAE1697">
+      <w:r w:rsidR="6CBE5F9F1DE7B0EE5044227C18EF8CA2">
         <w:fldChar w:fldCharType="begin"/>
       </w:r>
-      <w:r w:rsidR="553643F8D9BE4103936A4A719BAE1697">
+      <w:r w:rsidR="6CBE5F9F1DE7B0EE5044227C18EF8CA2">
         <w:instrText xml:space="preserve"> REF 31b0d894-8dee-4990-a30b-05ad8b4cb1c5 \h </w:instrText>
       </w:r>
-      <w:r w:rsidR="553643F8D9BE4103936A4A719BAE1697">
+      <w:r w:rsidR="6CBE5F9F1DE7B0EE5044227C18EF8CA2">
         <w:fldChar w:fldCharType="separate"/>
       </w:r>
-      <w:r w:rsidR="553643F8D9BE4103936A4A719BAE1697">
+      <w:r w:rsidR="6CBE5F9F1DE7B0EE5044227C18EF8CA2">
         <w:rPr>
           <w:b w:val="true"/>
           <w:noProof/>
         </w:rPr>
         <w:t>Configure Altitude Parameters</w:t>
       </w:r>
-      <w:r w:rsidR="553643F8D9BE4103936A4A719BAE1697">
+      <w:r w:rsidR="6CBE5F9F1DE7B0EE5044227C18EF8CA2">
         <w:fldChar w:fldCharType="end"/>
       </w:r>
     </w:p>
@@ -4945,23 +4851,23 @@
       <w:r>
         <w:t/>
       </w:r>
-      <w:r w:rsidR="6E5C853563CD4B5ABC8EA6D97433B581">
+      <w:r w:rsidR="2EE8A1001C6DB437730ED1B7094BBB01">
         <w:fldChar w:fldCharType="begin"/>
       </w:r>
-      <w:r w:rsidR="6E5C853563CD4B5ABC8EA6D97433B581">
+      <w:r w:rsidR="2EE8A1001C6DB437730ED1B7094BBB01">
         <w:instrText xml:space="preserve"> REF 90ced448-33c4-413d-9b4a-8cc505a58d9d \h </w:instrText>
       </w:r>
-      <w:r w:rsidR="6E5C853563CD4B5ABC8EA6D97433B581">
+      <w:r w:rsidR="2EE8A1001C6DB437730ED1B7094BBB01">
         <w:fldChar w:fldCharType="separate"/>
       </w:r>
-      <w:r w:rsidR="6E5C853563CD4B5ABC8EA6D97433B581">
+      <w:r w:rsidR="2EE8A1001C6DB437730ED1B7094BBB01">
         <w:rPr>
           <w:b w:val="true"/>
           <w:noProof/>
         </w:rPr>
         <w:t>Configure Yaw Parameters</w:t>
       </w:r>
-      <w:r w:rsidR="6E5C853563CD4B5ABC8EA6D97433B581">
+      <w:r w:rsidR="2EE8A1001C6DB437730ED1B7094BBB01">
         <w:fldChar w:fldCharType="end"/>
       </w:r>
     </w:p>
@@ -4999,23 +4905,23 @@
       <w:r>
         <w:t/>
       </w:r>
-      <w:r w:rsidR="557CB7B4F7D243CC9F4013D1F140C96F">
+      <w:r w:rsidR="61304A57D8CF49BB9AFFF10D72314453">
         <w:fldChar w:fldCharType="begin"/>
       </w:r>
-      <w:r w:rsidR="557CB7B4F7D243CC9F4013D1F140C96F">
-        <w:instrText xml:space="preserve"> REF 5e3dadb4-426c-466c-ba36-70657de93f91 \h </w:instrText>
-      </w:r>
-      <w:r w:rsidR="557CB7B4F7D243CC9F4013D1F140C96F">
+      <w:r w:rsidR="61304A57D8CF49BB9AFFF10D72314453">
+        <w:instrText xml:space="preserve"> REF c401d5d8-93ee-40c7-b179-07b216aa43f2 \h </w:instrText>
+      </w:r>
+      <w:r w:rsidR="61304A57D8CF49BB9AFFF10D72314453">
         <w:fldChar w:fldCharType="separate"/>
       </w:r>
-      <w:r w:rsidR="557CB7B4F7D243CC9F4013D1F140C96F">
+      <w:r w:rsidR="61304A57D8CF49BB9AFFF10D72314453">
         <w:rPr>
           <w:b w:val="true"/>
           <w:noProof/>
         </w:rPr>
-        <w:t>Pilot</w:t>
-      </w:r>
-      <w:r w:rsidR="557CB7B4F7D243CC9F4013D1F140C96F">
+        <w:t>Autopilot</w:t>
+      </w:r>
+      <w:r w:rsidR="61304A57D8CF49BB9AFFF10D72314453">
         <w:fldChar w:fldCharType="end"/>
       </w:r>
     </w:p>
@@ -5029,11 +4935,11 @@
       <w:r>
         <w:t/>
       </w:r>
-      <w:bookmarkStart w:name="4cf8e8a5-7104-4268-a111-ab45f01a8eec" w:id="92972012456203661992976611470465669961"/>
+      <w:bookmarkStart w:name="4cf8e8a5-7104-4268-a111-ab45f01a8eec" w:id="23903498378889018140317618782855540363"/>
       <w:r>
         <w:t>Configure Autopilot</w:t>
       </w:r>
-      <w:bookmarkEnd w:id="92972012456203661992976611470465669961"/>
+      <w:bookmarkEnd w:id="23903498378889018140317618782855540363"/>
     </w:p>
     <w:p>
       <w:pPr>
@@ -5167,23 +5073,23 @@
             <w:r>
               <w:t/>
             </w:r>
-            <w:r w:rsidR="61FFB97A22AA4243883B5D982A859977">
+            <w:r w:rsidR="0528AA9009EAB78A70893913F449F60E">
               <w:fldChar w:fldCharType="begin"/>
             </w:r>
-            <w:r w:rsidR="61FFB97A22AA4243883B5D982A859977">
+            <w:r w:rsidR="0528AA9009EAB78A70893913F449F60E">
               <w:instrText xml:space="preserve"> REF cf80d81b-cfc2-45f0-96f4-725715c71f60 \h </w:instrText>
             </w:r>
-            <w:r w:rsidR="61FFB97A22AA4243883B5D982A859977">
+            <w:r w:rsidR="0528AA9009EAB78A70893913F449F60E">
               <w:fldChar w:fldCharType="separate"/>
             </w:r>
-            <w:r w:rsidR="61FFB97A22AA4243883B5D982A859977">
+            <w:r w:rsidR="0528AA9009EAB78A70893913F449F60E">
               <w:rPr>
                 <w:b w:val="true"/>
                 <w:noProof/>
               </w:rPr>
               <w:t>Root System Function</w:t>
             </w:r>
-            <w:r w:rsidR="61FFB97A22AA4243883B5D982A859977">
+            <w:r w:rsidR="0528AA9009EAB78A70893913F449F60E">
               <w:fldChar w:fldCharType="end"/>
             </w:r>
           </w:p>
@@ -5372,23 +5278,23 @@
       <w:r>
         <w:t/>
       </w:r>
-      <w:r w:rsidR="557CB7B4F7D243CC9F4013D1F140C96F">
+      <w:r w:rsidR="61304A57D8CF49BB9AFFF10D72314453">
         <w:fldChar w:fldCharType="begin"/>
       </w:r>
-      <w:r w:rsidR="557CB7B4F7D243CC9F4013D1F140C96F">
-        <w:instrText xml:space="preserve"> REF 5e3dadb4-426c-466c-ba36-70657de93f91 \h </w:instrText>
-      </w:r>
-      <w:r w:rsidR="557CB7B4F7D243CC9F4013D1F140C96F">
+      <w:r w:rsidR="61304A57D8CF49BB9AFFF10D72314453">
+        <w:instrText xml:space="preserve"> REF c401d5d8-93ee-40c7-b179-07b216aa43f2 \h </w:instrText>
+      </w:r>
+      <w:r w:rsidR="61304A57D8CF49BB9AFFF10D72314453">
         <w:fldChar w:fldCharType="separate"/>
       </w:r>
-      <w:r w:rsidR="557CB7B4F7D243CC9F4013D1F140C96F">
+      <w:r w:rsidR="61304A57D8CF49BB9AFFF10D72314453">
         <w:rPr>
           <w:b w:val="true"/>
           <w:noProof/>
         </w:rPr>
-        <w:t>Pilot</w:t>
-      </w:r>
-      <w:r w:rsidR="557CB7B4F7D243CC9F4013D1F140C96F">
+        <w:t>Autopilot</w:t>
+      </w:r>
+      <w:r w:rsidR="61304A57D8CF49BB9AFFF10D72314453">
         <w:fldChar w:fldCharType="end"/>
       </w:r>
     </w:p>
@@ -5402,11 +5308,11 @@
       <w:r>
         <w:t/>
       </w:r>
-      <w:bookmarkStart w:name="336605c4-5d38-45ba-b388-e58e07684957" w:id="96633107745776722082018802715948234430"/>
+      <w:bookmarkStart w:name="336605c4-5d38-45ba-b388-e58e07684957" w:id="163991013612699574043897818464115575665"/>
       <w:r>
         <w:t>Control Navigation</w:t>
       </w:r>
-      <w:bookmarkEnd w:id="96633107745776722082018802715948234430"/>
+      <w:bookmarkEnd w:id="163991013612699574043897818464115575665"/>
     </w:p>
     <w:p>
       <w:pPr>
@@ -5540,23 +5446,23 @@
             <w:r>
               <w:t/>
             </w:r>
-            <w:r w:rsidR="61FFB97A22AA4243883B5D982A859977">
+            <w:r w:rsidR="0528AA9009EAB78A70893913F449F60E">
               <w:fldChar w:fldCharType="begin"/>
             </w:r>
-            <w:r w:rsidR="61FFB97A22AA4243883B5D982A859977">
+            <w:r w:rsidR="0528AA9009EAB78A70893913F449F60E">
               <w:instrText xml:space="preserve"> REF cf80d81b-cfc2-45f0-96f4-725715c71f60 \h </w:instrText>
             </w:r>
-            <w:r w:rsidR="61FFB97A22AA4243883B5D982A859977">
+            <w:r w:rsidR="0528AA9009EAB78A70893913F449F60E">
               <w:fldChar w:fldCharType="separate"/>
             </w:r>
-            <w:r w:rsidR="61FFB97A22AA4243883B5D982A859977">
+            <w:r w:rsidR="0528AA9009EAB78A70893913F449F60E">
               <w:rPr>
                 <w:b w:val="true"/>
                 <w:noProof/>
               </w:rPr>
               <w:t>Root System Function</w:t>
             </w:r>
-            <w:r w:rsidR="61FFB97A22AA4243883B5D982A859977">
+            <w:r w:rsidR="0528AA9009EAB78A70893913F449F60E">
               <w:fldChar w:fldCharType="end"/>
             </w:r>
           </w:p>
@@ -5588,23 +5494,23 @@
             <w:r>
               <w:t/>
             </w:r>
-            <w:r w:rsidR="628B96AE536342A798B6359BC670A19D">
+            <w:r w:rsidR="27D9F9964A4E499C84DF8C50801FE56A">
               <w:fldChar w:fldCharType="begin"/>
             </w:r>
-            <w:r w:rsidR="628B96AE536342A798B6359BC670A19D">
+            <w:r w:rsidR="27D9F9964A4E499C84DF8C50801FE56A">
               <w:instrText xml:space="preserve"> REF a8839df0-e13a-463e-8104-b43a286d5ee1 \h </w:instrText>
             </w:r>
-            <w:r w:rsidR="628B96AE536342A798B6359BC670A19D">
+            <w:r w:rsidR="27D9F9964A4E499C84DF8C50801FE56A">
               <w:fldChar w:fldCharType="separate"/>
             </w:r>
-            <w:r w:rsidR="628B96AE536342A798B6359BC670A19D">
+            <w:r w:rsidR="27D9F9964A4E499C84DF8C50801FE56A">
               <w:rPr>
                 <w:b w:val="true"/>
                 <w:noProof/>
               </w:rPr>
               <w:t>Set Yaw Damper Mode</w:t>
             </w:r>
-            <w:r w:rsidR="628B96AE536342A798B6359BC670A19D">
+            <w:r w:rsidR="27D9F9964A4E499C84DF8C50801FE56A">
               <w:fldChar w:fldCharType="end"/>
             </w:r>
           </w:p>
@@ -5619,23 +5525,23 @@
             <w:r>
               <w:t/>
             </w:r>
-            <w:r w:rsidR="00E875EB0C68496982BCFD389A852429">
+            <w:r w:rsidR="36C6EF9734B44857AC7C5ECE623CFB84">
               <w:fldChar w:fldCharType="begin"/>
             </w:r>
-            <w:r w:rsidR="00E875EB0C68496982BCFD389A852429">
+            <w:r w:rsidR="36C6EF9734B44857AC7C5ECE623CFB84">
               <w:instrText xml:space="preserve"> REF 18036b74-1ef5-43cd-94fa-f33c15530414 \h </w:instrText>
             </w:r>
-            <w:r w:rsidR="00E875EB0C68496982BCFD389A852429">
+            <w:r w:rsidR="36C6EF9734B44857AC7C5ECE623CFB84">
               <w:fldChar w:fldCharType="separate"/>
             </w:r>
-            <w:r w:rsidR="00E875EB0C68496982BCFD389A852429">
+            <w:r w:rsidR="36C6EF9734B44857AC7C5ECE623CFB84">
               <w:rPr>
                 <w:b w:val="true"/>
                 <w:noProof/>
               </w:rPr>
               <w:t>Automatic Landing</w:t>
             </w:r>
-            <w:r w:rsidR="00E875EB0C68496982BCFD389A852429">
+            <w:r w:rsidR="36C6EF9734B44857AC7C5ECE623CFB84">
               <w:fldChar w:fldCharType="end"/>
             </w:r>
           </w:p>
@@ -5650,23 +5556,23 @@
             <w:r>
               <w:t/>
             </w:r>
-            <w:r w:rsidR="2FB22AC55E51B05C7001A9AF110EA4B2">
+            <w:r w:rsidR="1F4DCA8E35BF44358BDA07D272C415EA">
               <w:fldChar w:fldCharType="begin"/>
             </w:r>
-            <w:r w:rsidR="2FB22AC55E51B05C7001A9AF110EA4B2">
+            <w:r w:rsidR="1F4DCA8E35BF44358BDA07D272C415EA">
               <w:instrText xml:space="preserve"> REF 7d3a54e7-3df7-45b7-b50f-a8b9bd493276 \h </w:instrText>
             </w:r>
-            <w:r w:rsidR="2FB22AC55E51B05C7001A9AF110EA4B2">
+            <w:r w:rsidR="1F4DCA8E35BF44358BDA07D272C415EA">
               <w:fldChar w:fldCharType="separate"/>
             </w:r>
-            <w:r w:rsidR="2FB22AC55E51B05C7001A9AF110EA4B2">
+            <w:r w:rsidR="1F4DCA8E35BF44358BDA07D272C415EA">
               <w:rPr>
                 <w:b w:val="true"/>
                 <w:noProof/>
               </w:rPr>
               <w:t>Set Pitch Trim</w:t>
             </w:r>
-            <w:r w:rsidR="2FB22AC55E51B05C7001A9AF110EA4B2">
+            <w:r w:rsidR="1F4DCA8E35BF44358BDA07D272C415EA">
               <w:fldChar w:fldCharType="end"/>
             </w:r>
           </w:p>
@@ -5936,11 +5842,11 @@
       <w:r>
         <w:t/>
       </w:r>
-      <w:bookmarkStart w:name="a8839df0-e13a-463e-8104-b43a286d5ee1" w:id="2528950537644731699887234945695057165"/>
+      <w:bookmarkStart w:name="a8839df0-e13a-463e-8104-b43a286d5ee1" w:id="142571774034762525334364107924059961092"/>
       <w:r>
         <w:t>Set Yaw Damper Mode</w:t>
       </w:r>
-      <w:bookmarkEnd w:id="2528950537644731699887234945695057165"/>
+      <w:bookmarkEnd w:id="142571774034762525334364107924059961092"/>
     </w:p>
     <w:p>
       <w:pPr>
@@ -6074,23 +5980,23 @@
             <w:r>
               <w:t/>
             </w:r>
-            <w:r w:rsidR="29F0D5949A4D4B3D9F640B10C80C574F">
+            <w:r w:rsidR="3D405BF2B5B9BE457166D3EB5CD375B2">
               <w:fldChar w:fldCharType="begin"/>
             </w:r>
-            <w:r w:rsidR="29F0D5949A4D4B3D9F640B10C80C574F">
+            <w:r w:rsidR="3D405BF2B5B9BE457166D3EB5CD375B2">
               <w:instrText xml:space="preserve"> REF 336605c4-5d38-45ba-b388-e58e07684957 \h </w:instrText>
             </w:r>
-            <w:r w:rsidR="29F0D5949A4D4B3D9F640B10C80C574F">
+            <w:r w:rsidR="3D405BF2B5B9BE457166D3EB5CD375B2">
               <w:fldChar w:fldCharType="separate"/>
             </w:r>
-            <w:r w:rsidR="29F0D5949A4D4B3D9F640B10C80C574F">
+            <w:r w:rsidR="3D405BF2B5B9BE457166D3EB5CD375B2">
               <w:rPr>
                 <w:b w:val="true"/>
                 <w:noProof/>
               </w:rPr>
               <w:t>Control Navigation</w:t>
             </w:r>
-            <w:r w:rsidR="29F0D5949A4D4B3D9F640B10C80C574F">
+            <w:r w:rsidR="3D405BF2B5B9BE457166D3EB5CD375B2">
               <w:fldChar w:fldCharType="end"/>
             </w:r>
           </w:p>
@@ -6340,23 +6246,23 @@
       <w:r>
         <w:t/>
       </w:r>
-      <w:r w:rsidR="6E5C853563CD4B5ABC8EA6D97433B581">
+      <w:r w:rsidR="2EE8A1001C6DB437730ED1B7094BBB01">
         <w:fldChar w:fldCharType="begin"/>
       </w:r>
-      <w:r w:rsidR="6E5C853563CD4B5ABC8EA6D97433B581">
+      <w:r w:rsidR="2EE8A1001C6DB437730ED1B7094BBB01">
         <w:instrText xml:space="preserve"> REF 90ced448-33c4-413d-9b4a-8cc505a58d9d \h </w:instrText>
       </w:r>
-      <w:r w:rsidR="6E5C853563CD4B5ABC8EA6D97433B581">
+      <w:r w:rsidR="2EE8A1001C6DB437730ED1B7094BBB01">
         <w:fldChar w:fldCharType="separate"/>
       </w:r>
-      <w:r w:rsidR="6E5C853563CD4B5ABC8EA6D97433B581">
+      <w:r w:rsidR="2EE8A1001C6DB437730ED1B7094BBB01">
         <w:rPr>
           <w:b w:val="true"/>
           <w:noProof/>
         </w:rPr>
         <w:t>Configure Yaw Parameters</w:t>
       </w:r>
-      <w:r w:rsidR="6E5C853563CD4B5ABC8EA6D97433B581">
+      <w:r w:rsidR="2EE8A1001C6DB437730ED1B7094BBB01">
         <w:fldChar w:fldCharType="end"/>
       </w:r>
     </w:p>
@@ -6394,23 +6300,23 @@
       <w:r>
         <w:t/>
       </w:r>
-      <w:r w:rsidR="6671E91BE728B6EF7DA68D0EBA0053E7">
+      <w:r w:rsidR="362751E93B0542D2BDE7D2E12818F3E5">
         <w:fldChar w:fldCharType="begin"/>
       </w:r>
-      <w:r w:rsidR="6671E91BE728B6EF7DA68D0EBA0053E7">
+      <w:r w:rsidR="362751E93B0542D2BDE7D2E12818F3E5">
         <w:instrText xml:space="preserve"> REF 60c8cf12-7c46-42a8-9473-8155a42d7997 \h </w:instrText>
       </w:r>
-      <w:r w:rsidR="6671E91BE728B6EF7DA68D0EBA0053E7">
+      <w:r w:rsidR="362751E93B0542D2BDE7D2E12818F3E5">
         <w:fldChar w:fldCharType="separate"/>
       </w:r>
-      <w:r w:rsidR="6671E91BE728B6EF7DA68D0EBA0053E7">
+      <w:r w:rsidR="362751E93B0542D2BDE7D2E12818F3E5">
         <w:rPr>
           <w:b w:val="true"/>
           <w:noProof/>
         </w:rPr>
         <w:t>System</w:t>
       </w:r>
-      <w:r w:rsidR="6671E91BE728B6EF7DA68D0EBA0053E7">
+      <w:r w:rsidR="362751E93B0542D2BDE7D2E12818F3E5">
         <w:fldChar w:fldCharType="end"/>
       </w:r>
     </w:p>
@@ -6424,11 +6330,11 @@
       <w:r>
         <w:t/>
       </w:r>
-      <w:bookmarkStart w:name="18036b74-1ef5-43cd-94fa-f33c15530414" w:id="25193278482158303366369202421441707052"/>
+      <w:bookmarkStart w:name="18036b74-1ef5-43cd-94fa-f33c15530414" w:id="151208356231865965384567898313301939280"/>
       <w:r>
         <w:t>Automatic Landing</w:t>
       </w:r>
-      <w:bookmarkEnd w:id="25193278482158303366369202421441707052"/>
+      <w:bookmarkEnd w:id="151208356231865965384567898313301939280"/>
     </w:p>
     <w:p>
       <w:pPr>
@@ -6562,23 +6468,23 @@
             <w:r>
               <w:t/>
             </w:r>
-            <w:r w:rsidR="29F0D5949A4D4B3D9F640B10C80C574F">
+            <w:r w:rsidR="3D405BF2B5B9BE457166D3EB5CD375B2">
               <w:fldChar w:fldCharType="begin"/>
             </w:r>
-            <w:r w:rsidR="29F0D5949A4D4B3D9F640B10C80C574F">
+            <w:r w:rsidR="3D405BF2B5B9BE457166D3EB5CD375B2">
               <w:instrText xml:space="preserve"> REF 336605c4-5d38-45ba-b388-e58e07684957 \h </w:instrText>
             </w:r>
-            <w:r w:rsidR="29F0D5949A4D4B3D9F640B10C80C574F">
+            <w:r w:rsidR="3D405BF2B5B9BE457166D3EB5CD375B2">
               <w:fldChar w:fldCharType="separate"/>
             </w:r>
-            <w:r w:rsidR="29F0D5949A4D4B3D9F640B10C80C574F">
+            <w:r w:rsidR="3D405BF2B5B9BE457166D3EB5CD375B2">
               <w:rPr>
                 <w:b w:val="true"/>
                 <w:noProof/>
               </w:rPr>
               <w:t>Control Navigation</w:t>
             </w:r>
-            <w:r w:rsidR="29F0D5949A4D4B3D9F640B10C80C574F">
+            <w:r w:rsidR="3D405BF2B5B9BE457166D3EB5CD375B2">
               <w:fldChar w:fldCharType="end"/>
             </w:r>
           </w:p>
@@ -6767,23 +6673,23 @@
       <w:r>
         <w:t/>
       </w:r>
-      <w:r w:rsidR="6671E91BE728B6EF7DA68D0EBA0053E7">
+      <w:r w:rsidR="362751E93B0542D2BDE7D2E12818F3E5">
         <w:fldChar w:fldCharType="begin"/>
       </w:r>
-      <w:r w:rsidR="6671E91BE728B6EF7DA68D0EBA0053E7">
+      <w:r w:rsidR="362751E93B0542D2BDE7D2E12818F3E5">
         <w:instrText xml:space="preserve"> REF 60c8cf12-7c46-42a8-9473-8155a42d7997 \h </w:instrText>
       </w:r>
-      <w:r w:rsidR="6671E91BE728B6EF7DA68D0EBA0053E7">
+      <w:r w:rsidR="362751E93B0542D2BDE7D2E12818F3E5">
         <w:fldChar w:fldCharType="separate"/>
       </w:r>
-      <w:r w:rsidR="6671E91BE728B6EF7DA68D0EBA0053E7">
+      <w:r w:rsidR="362751E93B0542D2BDE7D2E12818F3E5">
         <w:rPr>
           <w:b w:val="true"/>
           <w:noProof/>
         </w:rPr>
         <w:t>System</w:t>
       </w:r>
-      <w:r w:rsidR="6671E91BE728B6EF7DA68D0EBA0053E7">
+      <w:r w:rsidR="362751E93B0542D2BDE7D2E12818F3E5">
         <w:fldChar w:fldCharType="end"/>
       </w:r>
     </w:p>
@@ -6797,11 +6703,11 @@
       <w:r>
         <w:t/>
       </w:r>
-      <w:bookmarkStart w:name="7d3a54e7-3df7-45b7-b50f-a8b9bd493276" w:id="92842972072791454530856620426742075593"/>
+      <w:bookmarkStart w:name="7d3a54e7-3df7-45b7-b50f-a8b9bd493276" w:id="17376530773047174572795998035318258211"/>
       <w:r>
         <w:t>Set Pitch Trim</w:t>
       </w:r>
-      <w:bookmarkEnd w:id="92842972072791454530856620426742075593"/>
+      <w:bookmarkEnd w:id="17376530773047174572795998035318258211"/>
     </w:p>
     <w:p>
       <w:pPr>
@@ -6935,23 +6841,23 @@
             <w:r>
               <w:t/>
             </w:r>
-            <w:r w:rsidR="29F0D5949A4D4B3D9F640B10C80C574F">
+            <w:r w:rsidR="3D405BF2B5B9BE457166D3EB5CD375B2">
               <w:fldChar w:fldCharType="begin"/>
             </w:r>
-            <w:r w:rsidR="29F0D5949A4D4B3D9F640B10C80C574F">
+            <w:r w:rsidR="3D405BF2B5B9BE457166D3EB5CD375B2">
               <w:instrText xml:space="preserve"> REF 336605c4-5d38-45ba-b388-e58e07684957 \h </w:instrText>
             </w:r>
-            <w:r w:rsidR="29F0D5949A4D4B3D9F640B10C80C574F">
+            <w:r w:rsidR="3D405BF2B5B9BE457166D3EB5CD375B2">
               <w:fldChar w:fldCharType="separate"/>
             </w:r>
-            <w:r w:rsidR="29F0D5949A4D4B3D9F640B10C80C574F">
+            <w:r w:rsidR="3D405BF2B5B9BE457166D3EB5CD375B2">
               <w:rPr>
                 <w:b w:val="true"/>
                 <w:noProof/>
               </w:rPr>
               <w:t>Control Navigation</w:t>
             </w:r>
-            <w:r w:rsidR="29F0D5949A4D4B3D9F640B10C80C574F">
+            <w:r w:rsidR="3D405BF2B5B9BE457166D3EB5CD375B2">
               <w:fldChar w:fldCharType="end"/>
             </w:r>
           </w:p>
@@ -7249,23 +7155,23 @@
       <w:r>
         <w:t/>
       </w:r>
-      <w:r w:rsidR="215216F1963BBCFF478ABEFBBF05F83C">
+      <w:r w:rsidR="1AA35DB2582AB2AE445397E0B5F4859C">
         <w:fldChar w:fldCharType="begin"/>
       </w:r>
-      <w:r w:rsidR="215216F1963BBCFF478ABEFBBF05F83C">
+      <w:r w:rsidR="1AA35DB2582AB2AE445397E0B5F4859C">
         <w:instrText xml:space="preserve"> REF 4996b882-bcc8-4ce5-8fd1-7a70de5401be \h </w:instrText>
       </w:r>
-      <w:r w:rsidR="215216F1963BBCFF478ABEFBBF05F83C">
+      <w:r w:rsidR="1AA35DB2582AB2AE445397E0B5F4859C">
         <w:fldChar w:fldCharType="separate"/>
       </w:r>
-      <w:r w:rsidR="215216F1963BBCFF478ABEFBBF05F83C">
+      <w:r w:rsidR="1AA35DB2582AB2AE445397E0B5F4859C">
         <w:rPr>
           <w:b w:val="true"/>
           <w:noProof/>
         </w:rPr>
         <w:t>Configure Speed Parameters</w:t>
       </w:r>
-      <w:r w:rsidR="215216F1963BBCFF478ABEFBBF05F83C">
+      <w:r w:rsidR="1AA35DB2582AB2AE445397E0B5F4859C">
         <w:fldChar w:fldCharType="end"/>
       </w:r>
     </w:p>
@@ -7280,23 +7186,23 @@
       <w:r>
         <w:t/>
       </w:r>
-      <w:r w:rsidR="553643F8D9BE4103936A4A719BAE1697">
+      <w:r w:rsidR="6CBE5F9F1DE7B0EE5044227C18EF8CA2">
         <w:fldChar w:fldCharType="begin"/>
       </w:r>
-      <w:r w:rsidR="553643F8D9BE4103936A4A719BAE1697">
+      <w:r w:rsidR="6CBE5F9F1DE7B0EE5044227C18EF8CA2">
         <w:instrText xml:space="preserve"> REF 31b0d894-8dee-4990-a30b-05ad8b4cb1c5 \h </w:instrText>
       </w:r>
-      <w:r w:rsidR="553643F8D9BE4103936A4A719BAE1697">
+      <w:r w:rsidR="6CBE5F9F1DE7B0EE5044227C18EF8CA2">
         <w:fldChar w:fldCharType="separate"/>
       </w:r>
-      <w:r w:rsidR="553643F8D9BE4103936A4A719BAE1697">
+      <w:r w:rsidR="6CBE5F9F1DE7B0EE5044227C18EF8CA2">
         <w:rPr>
           <w:b w:val="true"/>
           <w:noProof/>
         </w:rPr>
         <w:t>Configure Altitude Parameters</w:t>
       </w:r>
-      <w:r w:rsidR="553643F8D9BE4103936A4A719BAE1697">
+      <w:r w:rsidR="6CBE5F9F1DE7B0EE5044227C18EF8CA2">
         <w:fldChar w:fldCharType="end"/>
       </w:r>
     </w:p>
@@ -7334,23 +7240,23 @@
       <w:r>
         <w:t/>
       </w:r>
-      <w:r w:rsidR="6671E91BE728B6EF7DA68D0EBA0053E7">
+      <w:r w:rsidR="362751E93B0542D2BDE7D2E12818F3E5">
         <w:fldChar w:fldCharType="begin"/>
       </w:r>
-      <w:r w:rsidR="6671E91BE728B6EF7DA68D0EBA0053E7">
+      <w:r w:rsidR="362751E93B0542D2BDE7D2E12818F3E5">
         <w:instrText xml:space="preserve"> REF 60c8cf12-7c46-42a8-9473-8155a42d7997 \h </w:instrText>
       </w:r>
-      <w:r w:rsidR="6671E91BE728B6EF7DA68D0EBA0053E7">
+      <w:r w:rsidR="362751E93B0542D2BDE7D2E12818F3E5">
         <w:fldChar w:fldCharType="separate"/>
       </w:r>
-      <w:r w:rsidR="6671E91BE728B6EF7DA68D0EBA0053E7">
+      <w:r w:rsidR="362751E93B0542D2BDE7D2E12818F3E5">
         <w:rPr>
           <w:b w:val="true"/>
           <w:noProof/>
         </w:rPr>
         <w:t>System</w:t>
       </w:r>
-      <w:r w:rsidR="6671E91BE728B6EF7DA68D0EBA0053E7">
+      <w:r w:rsidR="362751E93B0542D2BDE7D2E12818F3E5">
         <w:fldChar w:fldCharType="end"/>
       </w:r>
     </w:p>
@@ -7364,11 +7270,11 @@
       <w:r>
         <w:t/>
       </w:r>
-      <w:bookmarkStart w:name="c9c3a421-3b0e-4b9a-91b5-5f4f4287b874" w:id="3446104634022167214696811741213541956"/>
+      <w:bookmarkStart w:name="c9c3a421-3b0e-4b9a-91b5-5f4f4287b874" w:id="127890554173552426487595197523163128808"/>
       <w:r>
         <w:t>Interupt Autopilot</w:t>
       </w:r>
-      <w:bookmarkEnd w:id="3446104634022167214696811741213541956"/>
+      <w:bookmarkEnd w:id="127890554173552426487595197523163128808"/>
     </w:p>
     <w:p>
       <w:pPr>
@@ -7502,23 +7408,23 @@
             <w:r>
               <w:t/>
             </w:r>
-            <w:r w:rsidR="61FFB97A22AA4243883B5D982A859977">
+            <w:r w:rsidR="0528AA9009EAB78A70893913F449F60E">
               <w:fldChar w:fldCharType="begin"/>
             </w:r>
-            <w:r w:rsidR="61FFB97A22AA4243883B5D982A859977">
+            <w:r w:rsidR="0528AA9009EAB78A70893913F449F60E">
               <w:instrText xml:space="preserve"> REF cf80d81b-cfc2-45f0-96f4-725715c71f60 \h </w:instrText>
             </w:r>
-            <w:r w:rsidR="61FFB97A22AA4243883B5D982A859977">
+            <w:r w:rsidR="0528AA9009EAB78A70893913F449F60E">
               <w:fldChar w:fldCharType="separate"/>
             </w:r>
-            <w:r w:rsidR="61FFB97A22AA4243883B5D982A859977">
+            <w:r w:rsidR="0528AA9009EAB78A70893913F449F60E">
               <w:rPr>
                 <w:b w:val="true"/>
                 <w:noProof/>
               </w:rPr>
               <w:t>Root System Function</w:t>
             </w:r>
-            <w:r w:rsidR="61FFB97A22AA4243883B5D982A859977">
+            <w:r w:rsidR="0528AA9009EAB78A70893913F449F60E">
               <w:fldChar w:fldCharType="end"/>
             </w:r>
           </w:p>
@@ -7792,23 +7698,23 @@
       <w:r>
         <w:t/>
       </w:r>
-      <w:r w:rsidR="01E3DB910254BF8570DFF208C8A4BB6B">
+      <w:r w:rsidR="31018F4DCB20B5E97F4D538663295D2C">
         <w:fldChar w:fldCharType="begin"/>
       </w:r>
-      <w:r w:rsidR="01E3DB910254BF8570DFF208C8A4BB6B">
+      <w:r w:rsidR="31018F4DCB20B5E97F4D538663295D2C">
         <w:instrText xml:space="preserve"> REF 615e89b0-e2b0-4262-aecd-02978ccc2fd3 \h </w:instrText>
       </w:r>
-      <w:r w:rsidR="01E3DB910254BF8570DFF208C8A4BB6B">
+      <w:r w:rsidR="31018F4DCB20B5E97F4D538663295D2C">
         <w:fldChar w:fldCharType="separate"/>
       </w:r>
-      <w:r w:rsidR="01E3DB910254BF8570DFF208C8A4BB6B">
+      <w:r w:rsidR="31018F4DCB20B5E97F4D538663295D2C">
         <w:rPr>
           <w:b w:val="true"/>
           <w:noProof/>
         </w:rPr>
         <w:t>Safety System</w:t>
       </w:r>
-      <w:r w:rsidR="01E3DB910254BF8570DFF208C8A4BB6B">
+      <w:r w:rsidR="31018F4DCB20B5E97F4D538663295D2C">
         <w:fldChar w:fldCharType="end"/>
       </w:r>
     </w:p>
@@ -7822,11 +7728,11 @@
       <w:r>
         <w:t/>
       </w:r>
-      <w:bookmarkStart w:name="a8205761-da70-41f6-826c-848b2e34ef55" w:id="54516703332462131177218002674752652750"/>
+      <w:bookmarkStart w:name="a8205761-da70-41f6-826c-848b2e34ef55" w:id="42309469358868910046395664044183613590"/>
       <w:r>
         <w:t>Get Flight Data</w:t>
       </w:r>
-      <w:bookmarkEnd w:id="54516703332462131177218002674752652750"/>
+      <w:bookmarkEnd w:id="42309469358868910046395664044183613590"/>
     </w:p>
     <w:p>
       <w:pPr>
@@ -7960,23 +7866,23 @@
             <w:r>
               <w:t/>
             </w:r>
-            <w:r w:rsidR="61FFB97A22AA4243883B5D982A859977">
+            <w:r w:rsidR="0528AA9009EAB78A70893913F449F60E">
               <w:fldChar w:fldCharType="begin"/>
             </w:r>
-            <w:r w:rsidR="61FFB97A22AA4243883B5D982A859977">
+            <w:r w:rsidR="0528AA9009EAB78A70893913F449F60E">
               <w:instrText xml:space="preserve"> REF cf80d81b-cfc2-45f0-96f4-725715c71f60 \h </w:instrText>
             </w:r>
-            <w:r w:rsidR="61FFB97A22AA4243883B5D982A859977">
+            <w:r w:rsidR="0528AA9009EAB78A70893913F449F60E">
               <w:fldChar w:fldCharType="separate"/>
             </w:r>
-            <w:r w:rsidR="61FFB97A22AA4243883B5D982A859977">
+            <w:r w:rsidR="0528AA9009EAB78A70893913F449F60E">
               <w:rPr>
                 <w:b w:val="true"/>
                 <w:noProof/>
               </w:rPr>
               <w:t>Root System Function</w:t>
             </w:r>
-            <w:r w:rsidR="61FFB97A22AA4243883B5D982A859977">
+            <w:r w:rsidR="0528AA9009EAB78A70893913F449F60E">
               <w:fldChar w:fldCharType="end"/>
             </w:r>
           </w:p>
@@ -8212,23 +8118,23 @@
       <w:r>
         <w:t/>
       </w:r>
-      <w:r w:rsidR="215216F1963BBCFF478ABEFBBF05F83C">
+      <w:r w:rsidR="1AA35DB2582AB2AE445397E0B5F4859C">
         <w:fldChar w:fldCharType="begin"/>
       </w:r>
-      <w:r w:rsidR="215216F1963BBCFF478ABEFBBF05F83C">
+      <w:r w:rsidR="1AA35DB2582AB2AE445397E0B5F4859C">
         <w:instrText xml:space="preserve"> REF 4996b882-bcc8-4ce5-8fd1-7a70de5401be \h </w:instrText>
       </w:r>
-      <w:r w:rsidR="215216F1963BBCFF478ABEFBBF05F83C">
+      <w:r w:rsidR="1AA35DB2582AB2AE445397E0B5F4859C">
         <w:fldChar w:fldCharType="separate"/>
       </w:r>
-      <w:r w:rsidR="215216F1963BBCFF478ABEFBBF05F83C">
+      <w:r w:rsidR="1AA35DB2582AB2AE445397E0B5F4859C">
         <w:rPr>
           <w:b w:val="true"/>
           <w:noProof/>
         </w:rPr>
         <w:t>Configure Speed Parameters</w:t>
       </w:r>
-      <w:r w:rsidR="215216F1963BBCFF478ABEFBBF05F83C">
+      <w:r w:rsidR="1AA35DB2582AB2AE445397E0B5F4859C">
         <w:fldChar w:fldCharType="end"/>
       </w:r>
     </w:p>
@@ -8243,23 +8149,23 @@
       <w:r>
         <w:t/>
       </w:r>
-      <w:r w:rsidR="553643F8D9BE4103936A4A719BAE1697">
+      <w:r w:rsidR="6CBE5F9F1DE7B0EE5044227C18EF8CA2">
         <w:fldChar w:fldCharType="begin"/>
       </w:r>
-      <w:r w:rsidR="553643F8D9BE4103936A4A719BAE1697">
+      <w:r w:rsidR="6CBE5F9F1DE7B0EE5044227C18EF8CA2">
         <w:instrText xml:space="preserve"> REF 31b0d894-8dee-4990-a30b-05ad8b4cb1c5 \h </w:instrText>
       </w:r>
-      <w:r w:rsidR="553643F8D9BE4103936A4A719BAE1697">
+      <w:r w:rsidR="6CBE5F9F1DE7B0EE5044227C18EF8CA2">
         <w:fldChar w:fldCharType="separate"/>
       </w:r>
-      <w:r w:rsidR="553643F8D9BE4103936A4A719BAE1697">
+      <w:r w:rsidR="6CBE5F9F1DE7B0EE5044227C18EF8CA2">
         <w:rPr>
           <w:b w:val="true"/>
           <w:noProof/>
         </w:rPr>
         <w:t>Configure Altitude Parameters</w:t>
       </w:r>
-      <w:r w:rsidR="553643F8D9BE4103936A4A719BAE1697">
+      <w:r w:rsidR="6CBE5F9F1DE7B0EE5044227C18EF8CA2">
         <w:fldChar w:fldCharType="end"/>
       </w:r>
     </w:p>
@@ -8274,23 +8180,23 @@
       <w:r>
         <w:t/>
       </w:r>
-      <w:r w:rsidR="6E5C853563CD4B5ABC8EA6D97433B581">
+      <w:r w:rsidR="2EE8A1001C6DB437730ED1B7094BBB01">
         <w:fldChar w:fldCharType="begin"/>
       </w:r>
-      <w:r w:rsidR="6E5C853563CD4B5ABC8EA6D97433B581">
+      <w:r w:rsidR="2EE8A1001C6DB437730ED1B7094BBB01">
         <w:instrText xml:space="preserve"> REF 90ced448-33c4-413d-9b4a-8cc505a58d9d \h </w:instrText>
       </w:r>
-      <w:r w:rsidR="6E5C853563CD4B5ABC8EA6D97433B581">
+      <w:r w:rsidR="2EE8A1001C6DB437730ED1B7094BBB01">
         <w:fldChar w:fldCharType="separate"/>
       </w:r>
-      <w:r w:rsidR="6E5C853563CD4B5ABC8EA6D97433B581">
+      <w:r w:rsidR="2EE8A1001C6DB437730ED1B7094BBB01">
         <w:rPr>
           <w:b w:val="true"/>
           <w:noProof/>
         </w:rPr>
         <w:t>Configure Yaw Parameters</w:t>
       </w:r>
-      <w:r w:rsidR="6E5C853563CD4B5ABC8EA6D97433B581">
+      <w:r w:rsidR="2EE8A1001C6DB437730ED1B7094BBB01">
         <w:fldChar w:fldCharType="end"/>
       </w:r>
     </w:p>
@@ -8328,23 +8234,23 @@
       <w:r>
         <w:t/>
       </w:r>
-      <w:r w:rsidR="0EFB0801C64DB1DF647DD3D9EC374165">
+      <w:r w:rsidR="648ABC3BDEE549E2948DE60EE161529E">
         <w:fldChar w:fldCharType="begin"/>
       </w:r>
-      <w:r w:rsidR="0EFB0801C64DB1DF647DD3D9EC374165">
+      <w:r w:rsidR="648ABC3BDEE549E2948DE60EE161529E">
         <w:instrText xml:space="preserve"> REF 2eb66bce-59d3-45bd-988f-d10ad1a3ee3d \h </w:instrText>
       </w:r>
-      <w:r w:rsidR="0EFB0801C64DB1DF647DD3D9EC374165">
+      <w:r w:rsidR="648ABC3BDEE549E2948DE60EE161529E">
         <w:fldChar w:fldCharType="separate"/>
       </w:r>
-      <w:r w:rsidR="0EFB0801C64DB1DF647DD3D9EC374165">
+      <w:r w:rsidR="648ABC3BDEE549E2948DE60EE161529E">
         <w:rPr>
           <w:b w:val="true"/>
           <w:noProof/>
         </w:rPr>
         <w:t>Air Data System</w:t>
       </w:r>
-      <w:r w:rsidR="0EFB0801C64DB1DF647DD3D9EC374165">
+      <w:r w:rsidR="648ABC3BDEE549E2948DE60EE161529E">
         <w:fldChar w:fldCharType="end"/>
       </w:r>
     </w:p>
@@ -8358,11 +8264,11 @@
       <w:r>
         <w:t/>
       </w:r>
-      <w:bookmarkStart w:name="c0c1e833-8864-4596-839b-f51074acc8a1" w:id="6124338162647594061657258585425954789"/>
+      <w:bookmarkStart w:name="c0c1e833-8864-4596-839b-f51074acc8a1" w:id="47279319167204461771657782077452968211"/>
       <w:r>
         <w:t>Disable Autopilot Mode</w:t>
       </w:r>
-      <w:bookmarkEnd w:id="6124338162647594061657258585425954789"/>
+      <w:bookmarkEnd w:id="47279319167204461771657782077452968211"/>
     </w:p>
     <w:p>
       <w:pPr>
@@ -8496,23 +8402,23 @@
             <w:r>
               <w:t/>
             </w:r>
-            <w:r w:rsidR="61FFB97A22AA4243883B5D982A859977">
+            <w:r w:rsidR="0528AA9009EAB78A70893913F449F60E">
               <w:fldChar w:fldCharType="begin"/>
             </w:r>
-            <w:r w:rsidR="61FFB97A22AA4243883B5D982A859977">
+            <w:r w:rsidR="0528AA9009EAB78A70893913F449F60E">
               <w:instrText xml:space="preserve"> REF cf80d81b-cfc2-45f0-96f4-725715c71f60 \h </w:instrText>
             </w:r>
-            <w:r w:rsidR="61FFB97A22AA4243883B5D982A859977">
+            <w:r w:rsidR="0528AA9009EAB78A70893913F449F60E">
               <w:fldChar w:fldCharType="separate"/>
             </w:r>
-            <w:r w:rsidR="61FFB97A22AA4243883B5D982A859977">
+            <w:r w:rsidR="0528AA9009EAB78A70893913F449F60E">
               <w:rPr>
                 <w:b w:val="true"/>
                 <w:noProof/>
               </w:rPr>
               <w:t>Root System Function</w:t>
             </w:r>
-            <w:r w:rsidR="61FFB97A22AA4243883B5D982A859977">
+            <w:r w:rsidR="0528AA9009EAB78A70893913F449F60E">
               <w:fldChar w:fldCharType="end"/>
             </w:r>
           </w:p>
@@ -8701,23 +8607,23 @@
       <w:r>
         <w:t/>
       </w:r>
-      <w:r w:rsidR="557CB7B4F7D243CC9F4013D1F140C96F">
+      <w:r w:rsidR="61304A57D8CF49BB9AFFF10D72314453">
         <w:fldChar w:fldCharType="begin"/>
       </w:r>
-      <w:r w:rsidR="557CB7B4F7D243CC9F4013D1F140C96F">
-        <w:instrText xml:space="preserve"> REF 5e3dadb4-426c-466c-ba36-70657de93f91 \h </w:instrText>
-      </w:r>
-      <w:r w:rsidR="557CB7B4F7D243CC9F4013D1F140C96F">
+      <w:r w:rsidR="61304A57D8CF49BB9AFFF10D72314453">
+        <w:instrText xml:space="preserve"> REF c401d5d8-93ee-40c7-b179-07b216aa43f2 \h </w:instrText>
+      </w:r>
+      <w:r w:rsidR="61304A57D8CF49BB9AFFF10D72314453">
         <w:fldChar w:fldCharType="separate"/>
       </w:r>
-      <w:r w:rsidR="557CB7B4F7D243CC9F4013D1F140C96F">
+      <w:r w:rsidR="61304A57D8CF49BB9AFFF10D72314453">
         <w:rPr>
           <w:b w:val="true"/>
           <w:noProof/>
         </w:rPr>
-        <w:t>Pilot</w:t>
-      </w:r>
-      <w:r w:rsidR="557CB7B4F7D243CC9F4013D1F140C96F">
+        <w:t>Autopilot</w:t>
+      </w:r>
+      <w:r w:rsidR="61304A57D8CF49BB9AFFF10D72314453">
         <w:fldChar w:fldCharType="end"/>
       </w:r>
     </w:p>
@@ -8731,11 +8637,11 @@
       <w:r>
         <w:t/>
       </w:r>
-      <w:bookmarkStart w:name="b303315c-d213-479b-9706-ba17c4379b01" w:id="118926250172995101885308321886886408178"/>
+      <w:bookmarkStart w:name="b303315c-d213-479b-9706-ba17c4379b01" w:id="111549293200864380441107853487143912705"/>
       <w:r>
         <w:t>Enable Autopilot Mode</w:t>
       </w:r>
-      <w:bookmarkEnd w:id="118926250172995101885308321886886408178"/>
+      <w:bookmarkEnd w:id="111549293200864380441107853487143912705"/>
     </w:p>
     <w:p>
       <w:pPr>
@@ -8869,23 +8775,23 @@
             <w:r>
               <w:t/>
             </w:r>
-            <w:r w:rsidR="61FFB97A22AA4243883B5D982A859977">
+            <w:r w:rsidR="0528AA9009EAB78A70893913F449F60E">
               <w:fldChar w:fldCharType="begin"/>
             </w:r>
-            <w:r w:rsidR="61FFB97A22AA4243883B5D982A859977">
+            <w:r w:rsidR="0528AA9009EAB78A70893913F449F60E">
               <w:instrText xml:space="preserve"> REF cf80d81b-cfc2-45f0-96f4-725715c71f60 \h </w:instrText>
             </w:r>
-            <w:r w:rsidR="61FFB97A22AA4243883B5D982A859977">
+            <w:r w:rsidR="0528AA9009EAB78A70893913F449F60E">
               <w:fldChar w:fldCharType="separate"/>
             </w:r>
-            <w:r w:rsidR="61FFB97A22AA4243883B5D982A859977">
+            <w:r w:rsidR="0528AA9009EAB78A70893913F449F60E">
               <w:rPr>
                 <w:b w:val="true"/>
                 <w:noProof/>
               </w:rPr>
               <w:t>Root System Function</w:t>
             </w:r>
-            <w:r w:rsidR="61FFB97A22AA4243883B5D982A859977">
+            <w:r w:rsidR="0528AA9009EAB78A70893913F449F60E">
               <w:fldChar w:fldCharType="end"/>
             </w:r>
           </w:p>
@@ -9074,23 +8980,23 @@
       <w:r>
         <w:t/>
       </w:r>
-      <w:r w:rsidR="557CB7B4F7D243CC9F4013D1F140C96F">
+      <w:r w:rsidR="61304A57D8CF49BB9AFFF10D72314453">
         <w:fldChar w:fldCharType="begin"/>
       </w:r>
-      <w:r w:rsidR="557CB7B4F7D243CC9F4013D1F140C96F">
-        <w:instrText xml:space="preserve"> REF 5e3dadb4-426c-466c-ba36-70657de93f91 \h </w:instrText>
-      </w:r>
-      <w:r w:rsidR="557CB7B4F7D243CC9F4013D1F140C96F">
+      <w:r w:rsidR="61304A57D8CF49BB9AFFF10D72314453">
+        <w:instrText xml:space="preserve"> REF c401d5d8-93ee-40c7-b179-07b216aa43f2 \h </w:instrText>
+      </w:r>
+      <w:r w:rsidR="61304A57D8CF49BB9AFFF10D72314453">
         <w:fldChar w:fldCharType="separate"/>
       </w:r>
-      <w:r w:rsidR="557CB7B4F7D243CC9F4013D1F140C96F">
+      <w:r w:rsidR="61304A57D8CF49BB9AFFF10D72314453">
         <w:rPr>
           <w:b w:val="true"/>
           <w:noProof/>
         </w:rPr>
-        <w:t>Pilot</w:t>
-      </w:r>
-      <w:r w:rsidR="557CB7B4F7D243CC9F4013D1F140C96F">
+        <w:t>Autopilot</w:t>
+      </w:r>
+      <w:r w:rsidR="61304A57D8CF49BB9AFFF10D72314453">
         <w:fldChar w:fldCharType="end"/>
       </w:r>
     </w:p>
@@ -9104,11 +9010,11 @@
       <w:r>
         <w:t/>
       </w:r>
-      <w:bookmarkStart w:name="c766fb3a-fa90-4d9e-b792-e8ef895d575d" w:id="130483365947389233841584489672782934928"/>
+      <w:bookmarkStart w:name="c766fb3a-fa90-4d9e-b792-e8ef895d575d" w:id="10350013695762794294249528677790948490"/>
       <w:r>
         <w:t>Retrieve Flight Data Snapshot</w:t>
       </w:r>
-      <w:bookmarkEnd w:id="130483365947389233841584489672782934928"/>
+      <w:bookmarkEnd w:id="10350013695762794294249528677790948490"/>
     </w:p>
     <w:p>
       <w:pPr>
@@ -9242,23 +9148,23 @@
             <w:r>
               <w:t/>
             </w:r>
-            <w:r w:rsidR="61FFB97A22AA4243883B5D982A859977">
+            <w:r w:rsidR="0528AA9009EAB78A70893913F449F60E">
               <w:fldChar w:fldCharType="begin"/>
             </w:r>
-            <w:r w:rsidR="61FFB97A22AA4243883B5D982A859977">
+            <w:r w:rsidR="0528AA9009EAB78A70893913F449F60E">
               <w:instrText xml:space="preserve"> REF cf80d81b-cfc2-45f0-96f4-725715c71f60 \h </w:instrText>
             </w:r>
-            <w:r w:rsidR="61FFB97A22AA4243883B5D982A859977">
+            <w:r w:rsidR="0528AA9009EAB78A70893913F449F60E">
               <w:fldChar w:fldCharType="separate"/>
             </w:r>
-            <w:r w:rsidR="61FFB97A22AA4243883B5D982A859977">
+            <w:r w:rsidR="0528AA9009EAB78A70893913F449F60E">
               <w:rPr>
                 <w:b w:val="true"/>
                 <w:noProof/>
               </w:rPr>
               <w:t>Root System Function</w:t>
             </w:r>
-            <w:r w:rsidR="61FFB97A22AA4243883B5D982A859977">
+            <w:r w:rsidR="0528AA9009EAB78A70893913F449F60E">
               <w:fldChar w:fldCharType="end"/>
             </w:r>
           </w:p>
@@ -9593,23 +9499,23 @@
       <w:r>
         <w:t/>
       </w:r>
-      <w:r w:rsidR="215216F1963BBCFF478ABEFBBF05F83C">
+      <w:r w:rsidR="1AA35DB2582AB2AE445397E0B5F4859C">
         <w:fldChar w:fldCharType="begin"/>
       </w:r>
-      <w:r w:rsidR="215216F1963BBCFF478ABEFBBF05F83C">
+      <w:r w:rsidR="1AA35DB2582AB2AE445397E0B5F4859C">
         <w:instrText xml:space="preserve"> REF 4996b882-bcc8-4ce5-8fd1-7a70de5401be \h </w:instrText>
       </w:r>
-      <w:r w:rsidR="215216F1963BBCFF478ABEFBBF05F83C">
+      <w:r w:rsidR="1AA35DB2582AB2AE445397E0B5F4859C">
         <w:fldChar w:fldCharType="separate"/>
       </w:r>
-      <w:r w:rsidR="215216F1963BBCFF478ABEFBBF05F83C">
+      <w:r w:rsidR="1AA35DB2582AB2AE445397E0B5F4859C">
         <w:rPr>
           <w:b w:val="true"/>
           <w:noProof/>
         </w:rPr>
         <w:t>Configure Speed Parameters</w:t>
       </w:r>
-      <w:r w:rsidR="215216F1963BBCFF478ABEFBBF05F83C">
+      <w:r w:rsidR="1AA35DB2582AB2AE445397E0B5F4859C">
         <w:fldChar w:fldCharType="end"/>
       </w:r>
     </w:p>
@@ -9624,23 +9530,23 @@
       <w:r>
         <w:t/>
       </w:r>
-      <w:r w:rsidR="553643F8D9BE4103936A4A719BAE1697">
+      <w:r w:rsidR="6CBE5F9F1DE7B0EE5044227C18EF8CA2">
         <w:fldChar w:fldCharType="begin"/>
       </w:r>
-      <w:r w:rsidR="553643F8D9BE4103936A4A719BAE1697">
+      <w:r w:rsidR="6CBE5F9F1DE7B0EE5044227C18EF8CA2">
         <w:instrText xml:space="preserve"> REF 31b0d894-8dee-4990-a30b-05ad8b4cb1c5 \h </w:instrText>
       </w:r>
-      <w:r w:rsidR="553643F8D9BE4103936A4A719BAE1697">
+      <w:r w:rsidR="6CBE5F9F1DE7B0EE5044227C18EF8CA2">
         <w:fldChar w:fldCharType="separate"/>
       </w:r>
-      <w:r w:rsidR="553643F8D9BE4103936A4A719BAE1697">
+      <w:r w:rsidR="6CBE5F9F1DE7B0EE5044227C18EF8CA2">
         <w:rPr>
           <w:b w:val="true"/>
           <w:noProof/>
         </w:rPr>
         <w:t>Configure Altitude Parameters</w:t>
       </w:r>
-      <w:r w:rsidR="553643F8D9BE4103936A4A719BAE1697">
+      <w:r w:rsidR="6CBE5F9F1DE7B0EE5044227C18EF8CA2">
         <w:fldChar w:fldCharType="end"/>
       </w:r>
     </w:p>
@@ -9655,23 +9561,23 @@
       <w:r>
         <w:t/>
       </w:r>
-      <w:r w:rsidR="6E5C853563CD4B5ABC8EA6D97433B581">
+      <w:r w:rsidR="2EE8A1001C6DB437730ED1B7094BBB01">
         <w:fldChar w:fldCharType="begin"/>
       </w:r>
-      <w:r w:rsidR="6E5C853563CD4B5ABC8EA6D97433B581">
+      <w:r w:rsidR="2EE8A1001C6DB437730ED1B7094BBB01">
         <w:instrText xml:space="preserve"> REF 90ced448-33c4-413d-9b4a-8cc505a58d9d \h </w:instrText>
       </w:r>
-      <w:r w:rsidR="6E5C853563CD4B5ABC8EA6D97433B581">
+      <w:r w:rsidR="2EE8A1001C6DB437730ED1B7094BBB01">
         <w:fldChar w:fldCharType="separate"/>
       </w:r>
-      <w:r w:rsidR="6E5C853563CD4B5ABC8EA6D97433B581">
+      <w:r w:rsidR="2EE8A1001C6DB437730ED1B7094BBB01">
         <w:rPr>
           <w:b w:val="true"/>
           <w:noProof/>
         </w:rPr>
         <w:t>Configure Yaw Parameters</w:t>
       </w:r>
-      <w:r w:rsidR="6E5C853563CD4B5ABC8EA6D97433B581">
+      <w:r w:rsidR="2EE8A1001C6DB437730ED1B7094BBB01">
         <w:fldChar w:fldCharType="end"/>
       </w:r>
     </w:p>
@@ -9709,23 +9615,23 @@
       <w:r>
         <w:t/>
       </w:r>
-      <w:r w:rsidR="6671E91BE728B6EF7DA68D0EBA0053E7">
+      <w:r w:rsidR="362751E93B0542D2BDE7D2E12818F3E5">
         <w:fldChar w:fldCharType="begin"/>
       </w:r>
-      <w:r w:rsidR="6671E91BE728B6EF7DA68D0EBA0053E7">
+      <w:r w:rsidR="362751E93B0542D2BDE7D2E12818F3E5">
         <w:instrText xml:space="preserve"> REF 60c8cf12-7c46-42a8-9473-8155a42d7997 \h </w:instrText>
       </w:r>
-      <w:r w:rsidR="6671E91BE728B6EF7DA68D0EBA0053E7">
+      <w:r w:rsidR="362751E93B0542D2BDE7D2E12818F3E5">
         <w:fldChar w:fldCharType="separate"/>
       </w:r>
-      <w:r w:rsidR="6671E91BE728B6EF7DA68D0EBA0053E7">
+      <w:r w:rsidR="362751E93B0542D2BDE7D2E12818F3E5">
         <w:rPr>
           <w:b w:val="true"/>
           <w:noProof/>
         </w:rPr>
         <w:t>System</w:t>
       </w:r>
-      <w:r w:rsidR="6671E91BE728B6EF7DA68D0EBA0053E7">
+      <w:r w:rsidR="362751E93B0542D2BDE7D2E12818F3E5">
         <w:fldChar w:fldCharType="end"/>
       </w:r>
     </w:p>
@@ -9748,11 +9654,11 @@
       <w:r>
         <w:t/>
       </w:r>
-      <w:bookmarkStart w:name="4996b882-bcc8-4ce5-8fd1-7a70de5401be" w:id="66441521619104031624091734267267484498"/>
+      <w:bookmarkStart w:name="4996b882-bcc8-4ce5-8fd1-7a70de5401be" w:id="65259928741396460334004179205075686618"/>
       <w:r>
         <w:t>Configure Speed Parameters</w:t>
       </w:r>
-      <w:bookmarkEnd w:id="66441521619104031624091734267267484498"/>
+      <w:bookmarkEnd w:id="65259928741396460334004179205075686618"/>
     </w:p>
     <w:p>
       <w:r>
@@ -9764,13 +9670,13 @@
         <w:t/>
         <w:drawing>
           <wp:inline distT="0" distR="0" distB="0" distL="0">
-            <wp:extent cx="6350000" cy="571500"/>
-            <wp:docPr id="1" name="Drawing 1" descr="file:/C:/Users/Huzaifa/AppData/Local/Temp/%5BSFCD%5D%20Configure%20Speed%20Parameters-m2doc9114916269689283878.jpg"/>
+            <wp:extent cx="6350000" cy="1765300"/>
+            <wp:docPr id="1" name="Drawing 1" descr="file:/C:/Users/Huzaifa/AppData/Local/Temp/%5BSFCD%5D%20Configure%20Speed%20Parameters-m2doc4169808297150712371.jpg"/>
             <a:graphic xmlns:a="http://schemas.openxmlformats.org/drawingml/2006/main">
               <a:graphicData uri="http://schemas.openxmlformats.org/drawingml/2006/picture">
                 <pic:pic xmlns:pic="http://schemas.openxmlformats.org/drawingml/2006/picture">
                   <pic:nvPicPr>
-                    <pic:cNvPr id="0" name="Picture 1" descr="file:/C:/Users/Huzaifa/AppData/Local/Temp/%5BSFCD%5D%20Configure%20Speed%20Parameters-m2doc9114916269689283878.jpg"/>
+                    <pic:cNvPr id="0" name="Picture 1" descr="file:/C:/Users/Huzaifa/AppData/Local/Temp/%5BSFCD%5D%20Configure%20Speed%20Parameters-m2doc4169808297150712371.jpg"/>
                     <pic:cNvPicPr>
                       <a:picLocks noChangeAspect="true"/>
                     </pic:cNvPicPr>
@@ -9784,7 +9690,7 @@
                   <pic:spPr>
                     <a:xfrm>
                       <a:off x="0" y="0"/>
-                      <a:ext cx="6350000" cy="571500"/>
+                      <a:ext cx="6350000" cy="1765300"/>
                     </a:xfrm>
                     <a:prstGeom prst="rect">
                       <a:avLst/>
@@ -9974,23 +9880,23 @@
             <w:r>
               <w:t/>
             </w:r>
-            <w:r w:rsidR="08193AD41E104E48ACFCE4F72E024B1E">
+            <w:r w:rsidR="22D9B958D141B2AE4340A8206FF889C4">
               <w:fldChar w:fldCharType="begin"/>
             </w:r>
-            <w:r w:rsidR="08193AD41E104E48ACFCE4F72E024B1E">
+            <w:r w:rsidR="22D9B958D141B2AE4340A8206FF889C4">
               <w:instrText xml:space="preserve"> REF a8205761-da70-41f6-826c-848b2e34ef55 \h </w:instrText>
             </w:r>
-            <w:r w:rsidR="08193AD41E104E48ACFCE4F72E024B1E">
+            <w:r w:rsidR="22D9B958D141B2AE4340A8206FF889C4">
               <w:fldChar w:fldCharType="separate"/>
             </w:r>
-            <w:r w:rsidR="08193AD41E104E48ACFCE4F72E024B1E">
+            <w:r w:rsidR="22D9B958D141B2AE4340A8206FF889C4">
               <w:rPr>
                 <w:b w:val="true"/>
                 <w:noProof/>
               </w:rPr>
               <w:t>Get Flight Data</w:t>
             </w:r>
-            <w:r w:rsidR="08193AD41E104E48ACFCE4F72E024B1E">
+            <w:r w:rsidR="22D9B958D141B2AE4340A8206FF889C4">
               <w:fldChar w:fldCharType="end"/>
             </w:r>
           </w:p>
@@ -10003,23 +9909,23 @@
             <w:r>
               <w:t/>
             </w:r>
-            <w:r w:rsidR="61E59C8CA42CBBB769904A81E647484F">
+            <w:r w:rsidR="3AB1A979E32645E1BA9F51FDFA4D8D00">
               <w:fldChar w:fldCharType="begin"/>
             </w:r>
-            <w:r w:rsidR="61E59C8CA42CBBB769904A81E647484F">
+            <w:r w:rsidR="3AB1A979E32645E1BA9F51FDFA4D8D00">
               <w:instrText xml:space="preserve"> REF c766fb3a-fa90-4d9e-b792-e8ef895d575d \h </w:instrText>
             </w:r>
-            <w:r w:rsidR="61E59C8CA42CBBB769904A81E647484F">
+            <w:r w:rsidR="3AB1A979E32645E1BA9F51FDFA4D8D00">
               <w:fldChar w:fldCharType="separate"/>
             </w:r>
-            <w:r w:rsidR="61E59C8CA42CBBB769904A81E647484F">
+            <w:r w:rsidR="3AB1A979E32645E1BA9F51FDFA4D8D00">
               <w:rPr>
                 <w:b w:val="true"/>
                 <w:noProof/>
               </w:rPr>
               <w:t>Retrieve Flight Data Snapshot</w:t>
             </w:r>
-            <w:r w:rsidR="61E59C8CA42CBBB769904A81E647484F">
+            <w:r w:rsidR="3AB1A979E32645E1BA9F51FDFA4D8D00">
               <w:fldChar w:fldCharType="end"/>
             </w:r>
           </w:p>
@@ -10059,23 +9965,23 @@
             <w:r>
               <w:t/>
             </w:r>
-            <w:r w:rsidR="5CFB471B481AB7835EE0E8F55C2E8182">
+            <w:r w:rsidR="172B155F9D3A4ECC8138569BE967030B">
               <w:fldChar w:fldCharType="begin"/>
             </w:r>
-            <w:r w:rsidR="5CFB471B481AB7835EE0E8F55C2E8182">
+            <w:r w:rsidR="172B155F9D3A4ECC8138569BE967030B">
               <w:instrText xml:space="preserve"> REF c34d6c84-5891-4358-8fc3-a89b543762dd \h </w:instrText>
             </w:r>
-            <w:r w:rsidR="5CFB471B481AB7835EE0E8F55C2E8182">
+            <w:r w:rsidR="172B155F9D3A4ECC8138569BE967030B">
               <w:fldChar w:fldCharType="separate"/>
             </w:r>
-            <w:r w:rsidR="5CFB471B481AB7835EE0E8F55C2E8182">
+            <w:r w:rsidR="172B155F9D3A4ECC8138569BE967030B">
               <w:rPr>
                 <w:b w:val="true"/>
                 <w:noProof/>
               </w:rPr>
               <w:t>Take Inputs</w:t>
             </w:r>
-            <w:r w:rsidR="5CFB471B481AB7835EE0E8F55C2E8182">
+            <w:r w:rsidR="172B155F9D3A4ECC8138569BE967030B">
               <w:fldChar w:fldCharType="end"/>
             </w:r>
           </w:p>
@@ -10088,23 +9994,23 @@
             <w:r>
               <w:t/>
             </w:r>
-            <w:r w:rsidR="4CBEA432942F4148A66C91753333CA81">
+            <w:r w:rsidR="2FD37ADEBB5D40649DC022794FE19FC1">
               <w:fldChar w:fldCharType="begin"/>
             </w:r>
-            <w:r w:rsidR="4CBEA432942F4148A66C91753333CA81">
+            <w:r w:rsidR="2FD37ADEBB5D40649DC022794FE19FC1">
               <w:instrText xml:space="preserve"> REF ad9c18fb-d482-4a4d-811e-d3c0180441ad \h </w:instrText>
             </w:r>
-            <w:r w:rsidR="4CBEA432942F4148A66C91753333CA81">
+            <w:r w:rsidR="2FD37ADEBB5D40649DC022794FE19FC1">
               <w:fldChar w:fldCharType="separate"/>
             </w:r>
-            <w:r w:rsidR="4CBEA432942F4148A66C91753333CA81">
+            <w:r w:rsidR="2FD37ADEBB5D40649DC022794FE19FC1">
               <w:rPr>
                 <w:b w:val="true"/>
                 <w:noProof/>
               </w:rPr>
               <w:t>Set Parameters</w:t>
             </w:r>
-            <w:r w:rsidR="4CBEA432942F4148A66C91753333CA81">
+            <w:r w:rsidR="2FD37ADEBB5D40649DC022794FE19FC1">
               <w:fldChar w:fldCharType="end"/>
             </w:r>
           </w:p>
@@ -10144,23 +10050,23 @@
             <w:r>
               <w:t/>
             </w:r>
-            <w:r w:rsidR="4CBEA432942F4148A66C91753333CA81">
+            <w:r w:rsidR="2FD37ADEBB5D40649DC022794FE19FC1">
               <w:fldChar w:fldCharType="begin"/>
             </w:r>
-            <w:r w:rsidR="4CBEA432942F4148A66C91753333CA81">
+            <w:r w:rsidR="2FD37ADEBB5D40649DC022794FE19FC1">
               <w:instrText xml:space="preserve"> REF ad9c18fb-d482-4a4d-811e-d3c0180441ad \h </w:instrText>
             </w:r>
-            <w:r w:rsidR="4CBEA432942F4148A66C91753333CA81">
+            <w:r w:rsidR="2FD37ADEBB5D40649DC022794FE19FC1">
               <w:fldChar w:fldCharType="separate"/>
             </w:r>
-            <w:r w:rsidR="4CBEA432942F4148A66C91753333CA81">
+            <w:r w:rsidR="2FD37ADEBB5D40649DC022794FE19FC1">
               <w:rPr>
                 <w:b w:val="true"/>
                 <w:noProof/>
               </w:rPr>
               <w:t>Set Parameters</w:t>
             </w:r>
-            <w:r w:rsidR="4CBEA432942F4148A66C91753333CA81">
+            <w:r w:rsidR="2FD37ADEBB5D40649DC022794FE19FC1">
               <w:fldChar w:fldCharType="end"/>
             </w:r>
           </w:p>
@@ -10173,23 +10079,23 @@
             <w:r>
               <w:t/>
             </w:r>
-            <w:r w:rsidR="2FB22AC55E51B05C7001A9AF110EA4B2">
+            <w:r w:rsidR="1F4DCA8E35BF44358BDA07D272C415EA">
               <w:fldChar w:fldCharType="begin"/>
             </w:r>
-            <w:r w:rsidR="2FB22AC55E51B05C7001A9AF110EA4B2">
+            <w:r w:rsidR="1F4DCA8E35BF44358BDA07D272C415EA">
               <w:instrText xml:space="preserve"> REF 7d3a54e7-3df7-45b7-b50f-a8b9bd493276 \h </w:instrText>
             </w:r>
-            <w:r w:rsidR="2FB22AC55E51B05C7001A9AF110EA4B2">
+            <w:r w:rsidR="1F4DCA8E35BF44358BDA07D272C415EA">
               <w:fldChar w:fldCharType="separate"/>
             </w:r>
-            <w:r w:rsidR="2FB22AC55E51B05C7001A9AF110EA4B2">
+            <w:r w:rsidR="1F4DCA8E35BF44358BDA07D272C415EA">
               <w:rPr>
                 <w:b w:val="true"/>
                 <w:noProof/>
               </w:rPr>
               <w:t>Set Pitch Trim</w:t>
             </w:r>
-            <w:r w:rsidR="2FB22AC55E51B05C7001A9AF110EA4B2">
+            <w:r w:rsidR="1F4DCA8E35BF44358BDA07D272C415EA">
               <w:fldChar w:fldCharType="end"/>
             </w:r>
           </w:p>
@@ -10239,11 +10145,11 @@
       <w:r>
         <w:t/>
       </w:r>
-      <w:bookmarkStart w:name="31b0d894-8dee-4990-a30b-05ad8b4cb1c5" w:id="78838642445643768779752211988753279606"/>
+      <w:bookmarkStart w:name="31b0d894-8dee-4990-a30b-05ad8b4cb1c5" w:id="274645296349624083122200683598552811"/>
       <w:r>
         <w:t>Configure Altitude Parameters</w:t>
       </w:r>
-      <w:bookmarkEnd w:id="78838642445643768779752211988753279606"/>
+      <w:bookmarkEnd w:id="274645296349624083122200683598552811"/>
     </w:p>
     <w:p>
       <w:pPr>
@@ -10422,23 +10328,23 @@
             <w:r>
               <w:t/>
             </w:r>
-            <w:r w:rsidR="08193AD41E104E48ACFCE4F72E024B1E">
+            <w:r w:rsidR="22D9B958D141B2AE4340A8206FF889C4">
               <w:fldChar w:fldCharType="begin"/>
             </w:r>
-            <w:r w:rsidR="08193AD41E104E48ACFCE4F72E024B1E">
+            <w:r w:rsidR="22D9B958D141B2AE4340A8206FF889C4">
               <w:instrText xml:space="preserve"> REF a8205761-da70-41f6-826c-848b2e34ef55 \h </w:instrText>
             </w:r>
-            <w:r w:rsidR="08193AD41E104E48ACFCE4F72E024B1E">
+            <w:r w:rsidR="22D9B958D141B2AE4340A8206FF889C4">
               <w:fldChar w:fldCharType="separate"/>
             </w:r>
-            <w:r w:rsidR="08193AD41E104E48ACFCE4F72E024B1E">
+            <w:r w:rsidR="22D9B958D141B2AE4340A8206FF889C4">
               <w:rPr>
                 <w:b w:val="true"/>
                 <w:noProof/>
               </w:rPr>
               <w:t>Get Flight Data</w:t>
             </w:r>
-            <w:r w:rsidR="08193AD41E104E48ACFCE4F72E024B1E">
+            <w:r w:rsidR="22D9B958D141B2AE4340A8206FF889C4">
               <w:fldChar w:fldCharType="end"/>
             </w:r>
           </w:p>
@@ -10451,23 +10357,23 @@
             <w:r>
               <w:t/>
             </w:r>
-            <w:r w:rsidR="61E59C8CA42CBBB769904A81E647484F">
+            <w:r w:rsidR="3AB1A979E32645E1BA9F51FDFA4D8D00">
               <w:fldChar w:fldCharType="begin"/>
             </w:r>
-            <w:r w:rsidR="61E59C8CA42CBBB769904A81E647484F">
+            <w:r w:rsidR="3AB1A979E32645E1BA9F51FDFA4D8D00">
               <w:instrText xml:space="preserve"> REF c766fb3a-fa90-4d9e-b792-e8ef895d575d \h </w:instrText>
             </w:r>
-            <w:r w:rsidR="61E59C8CA42CBBB769904A81E647484F">
+            <w:r w:rsidR="3AB1A979E32645E1BA9F51FDFA4D8D00">
               <w:fldChar w:fldCharType="separate"/>
             </w:r>
-            <w:r w:rsidR="61E59C8CA42CBBB769904A81E647484F">
+            <w:r w:rsidR="3AB1A979E32645E1BA9F51FDFA4D8D00">
               <w:rPr>
                 <w:b w:val="true"/>
                 <w:noProof/>
               </w:rPr>
               <w:t>Retrieve Flight Data Snapshot</w:t>
             </w:r>
-            <w:r w:rsidR="61E59C8CA42CBBB769904A81E647484F">
+            <w:r w:rsidR="3AB1A979E32645E1BA9F51FDFA4D8D00">
               <w:fldChar w:fldCharType="end"/>
             </w:r>
           </w:p>
@@ -10507,23 +10413,23 @@
             <w:r>
               <w:t/>
             </w:r>
-            <w:r w:rsidR="5CFB471B481AB7835EE0E8F55C2E8182">
+            <w:r w:rsidR="172B155F9D3A4ECC8138569BE967030B">
               <w:fldChar w:fldCharType="begin"/>
             </w:r>
-            <w:r w:rsidR="5CFB471B481AB7835EE0E8F55C2E8182">
+            <w:r w:rsidR="172B155F9D3A4ECC8138569BE967030B">
               <w:instrText xml:space="preserve"> REF c34d6c84-5891-4358-8fc3-a89b543762dd \h </w:instrText>
             </w:r>
-            <w:r w:rsidR="5CFB471B481AB7835EE0E8F55C2E8182">
+            <w:r w:rsidR="172B155F9D3A4ECC8138569BE967030B">
               <w:fldChar w:fldCharType="separate"/>
             </w:r>
-            <w:r w:rsidR="5CFB471B481AB7835EE0E8F55C2E8182">
+            <w:r w:rsidR="172B155F9D3A4ECC8138569BE967030B">
               <w:rPr>
                 <w:b w:val="true"/>
                 <w:noProof/>
               </w:rPr>
               <w:t>Take Inputs</w:t>
             </w:r>
-            <w:r w:rsidR="5CFB471B481AB7835EE0E8F55C2E8182">
+            <w:r w:rsidR="172B155F9D3A4ECC8138569BE967030B">
               <w:fldChar w:fldCharType="end"/>
             </w:r>
           </w:p>
@@ -10536,23 +10442,23 @@
             <w:r>
               <w:t/>
             </w:r>
-            <w:r w:rsidR="4CBEA432942F4148A66C91753333CA81">
+            <w:r w:rsidR="2FD37ADEBB5D40649DC022794FE19FC1">
               <w:fldChar w:fldCharType="begin"/>
             </w:r>
-            <w:r w:rsidR="4CBEA432942F4148A66C91753333CA81">
+            <w:r w:rsidR="2FD37ADEBB5D40649DC022794FE19FC1">
               <w:instrText xml:space="preserve"> REF ad9c18fb-d482-4a4d-811e-d3c0180441ad \h </w:instrText>
             </w:r>
-            <w:r w:rsidR="4CBEA432942F4148A66C91753333CA81">
+            <w:r w:rsidR="2FD37ADEBB5D40649DC022794FE19FC1">
               <w:fldChar w:fldCharType="separate"/>
             </w:r>
-            <w:r w:rsidR="4CBEA432942F4148A66C91753333CA81">
+            <w:r w:rsidR="2FD37ADEBB5D40649DC022794FE19FC1">
               <w:rPr>
                 <w:b w:val="true"/>
                 <w:noProof/>
               </w:rPr>
               <w:t>Set Parameters</w:t>
             </w:r>
-            <w:r w:rsidR="4CBEA432942F4148A66C91753333CA81">
+            <w:r w:rsidR="2FD37ADEBB5D40649DC022794FE19FC1">
               <w:fldChar w:fldCharType="end"/>
             </w:r>
           </w:p>
@@ -10592,23 +10498,23 @@
             <w:r>
               <w:t/>
             </w:r>
-            <w:r w:rsidR="4CBEA432942F4148A66C91753333CA81">
+            <w:r w:rsidR="2FD37ADEBB5D40649DC022794FE19FC1">
               <w:fldChar w:fldCharType="begin"/>
             </w:r>
-            <w:r w:rsidR="4CBEA432942F4148A66C91753333CA81">
+            <w:r w:rsidR="2FD37ADEBB5D40649DC022794FE19FC1">
               <w:instrText xml:space="preserve"> REF ad9c18fb-d482-4a4d-811e-d3c0180441ad \h </w:instrText>
             </w:r>
-            <w:r w:rsidR="4CBEA432942F4148A66C91753333CA81">
+            <w:r w:rsidR="2FD37ADEBB5D40649DC022794FE19FC1">
               <w:fldChar w:fldCharType="separate"/>
             </w:r>
-            <w:r w:rsidR="4CBEA432942F4148A66C91753333CA81">
+            <w:r w:rsidR="2FD37ADEBB5D40649DC022794FE19FC1">
               <w:rPr>
                 <w:b w:val="true"/>
                 <w:noProof/>
               </w:rPr>
               <w:t>Set Parameters</w:t>
             </w:r>
-            <w:r w:rsidR="4CBEA432942F4148A66C91753333CA81">
+            <w:r w:rsidR="2FD37ADEBB5D40649DC022794FE19FC1">
               <w:fldChar w:fldCharType="end"/>
             </w:r>
           </w:p>
@@ -10621,23 +10527,23 @@
             <w:r>
               <w:t/>
             </w:r>
-            <w:r w:rsidR="2FB22AC55E51B05C7001A9AF110EA4B2">
+            <w:r w:rsidR="1F4DCA8E35BF44358BDA07D272C415EA">
               <w:fldChar w:fldCharType="begin"/>
             </w:r>
-            <w:r w:rsidR="2FB22AC55E51B05C7001A9AF110EA4B2">
+            <w:r w:rsidR="1F4DCA8E35BF44358BDA07D272C415EA">
               <w:instrText xml:space="preserve"> REF 7d3a54e7-3df7-45b7-b50f-a8b9bd493276 \h </w:instrText>
             </w:r>
-            <w:r w:rsidR="2FB22AC55E51B05C7001A9AF110EA4B2">
+            <w:r w:rsidR="1F4DCA8E35BF44358BDA07D272C415EA">
               <w:fldChar w:fldCharType="separate"/>
             </w:r>
-            <w:r w:rsidR="2FB22AC55E51B05C7001A9AF110EA4B2">
+            <w:r w:rsidR="1F4DCA8E35BF44358BDA07D272C415EA">
               <w:rPr>
                 <w:b w:val="true"/>
                 <w:noProof/>
               </w:rPr>
               <w:t>Set Pitch Trim</w:t>
             </w:r>
-            <w:r w:rsidR="2FB22AC55E51B05C7001A9AF110EA4B2">
+            <w:r w:rsidR="1F4DCA8E35BF44358BDA07D272C415EA">
               <w:fldChar w:fldCharType="end"/>
             </w:r>
           </w:p>
@@ -10687,11 +10593,11 @@
       <w:r>
         <w:t/>
       </w:r>
-      <w:bookmarkStart w:name="90ced448-33c4-413d-9b4a-8cc505a58d9d" w:id="125955672371544059302835037660705782445"/>
+      <w:bookmarkStart w:name="90ced448-33c4-413d-9b4a-8cc505a58d9d" w:id="39377261803218562348728601247800007939"/>
       <w:r>
         <w:t>Configure Yaw Parameters</w:t>
       </w:r>
-      <w:bookmarkEnd w:id="125955672371544059302835037660705782445"/>
+      <w:bookmarkEnd w:id="39377261803218562348728601247800007939"/>
     </w:p>
     <w:p>
       <w:pPr>
@@ -10870,23 +10776,23 @@
             <w:r>
               <w:t/>
             </w:r>
-            <w:r w:rsidR="08193AD41E104E48ACFCE4F72E024B1E">
+            <w:r w:rsidR="22D9B958D141B2AE4340A8206FF889C4">
               <w:fldChar w:fldCharType="begin"/>
             </w:r>
-            <w:r w:rsidR="08193AD41E104E48ACFCE4F72E024B1E">
+            <w:r w:rsidR="22D9B958D141B2AE4340A8206FF889C4">
               <w:instrText xml:space="preserve"> REF a8205761-da70-41f6-826c-848b2e34ef55 \h </w:instrText>
             </w:r>
-            <w:r w:rsidR="08193AD41E104E48ACFCE4F72E024B1E">
+            <w:r w:rsidR="22D9B958D141B2AE4340A8206FF889C4">
               <w:fldChar w:fldCharType="separate"/>
             </w:r>
-            <w:r w:rsidR="08193AD41E104E48ACFCE4F72E024B1E">
+            <w:r w:rsidR="22D9B958D141B2AE4340A8206FF889C4">
               <w:rPr>
                 <w:b w:val="true"/>
                 <w:noProof/>
               </w:rPr>
               <w:t>Get Flight Data</w:t>
             </w:r>
-            <w:r w:rsidR="08193AD41E104E48ACFCE4F72E024B1E">
+            <w:r w:rsidR="22D9B958D141B2AE4340A8206FF889C4">
               <w:fldChar w:fldCharType="end"/>
             </w:r>
           </w:p>
@@ -10899,23 +10805,23 @@
             <w:r>
               <w:t/>
             </w:r>
-            <w:r w:rsidR="61E59C8CA42CBBB769904A81E647484F">
+            <w:r w:rsidR="3AB1A979E32645E1BA9F51FDFA4D8D00">
               <w:fldChar w:fldCharType="begin"/>
             </w:r>
-            <w:r w:rsidR="61E59C8CA42CBBB769904A81E647484F">
+            <w:r w:rsidR="3AB1A979E32645E1BA9F51FDFA4D8D00">
               <w:instrText xml:space="preserve"> REF c766fb3a-fa90-4d9e-b792-e8ef895d575d \h </w:instrText>
             </w:r>
-            <w:r w:rsidR="61E59C8CA42CBBB769904A81E647484F">
+            <w:r w:rsidR="3AB1A979E32645E1BA9F51FDFA4D8D00">
               <w:fldChar w:fldCharType="separate"/>
             </w:r>
-            <w:r w:rsidR="61E59C8CA42CBBB769904A81E647484F">
+            <w:r w:rsidR="3AB1A979E32645E1BA9F51FDFA4D8D00">
               <w:rPr>
                 <w:b w:val="true"/>
                 <w:noProof/>
               </w:rPr>
               <w:t>Retrieve Flight Data Snapshot</w:t>
             </w:r>
-            <w:r w:rsidR="61E59C8CA42CBBB769904A81E647484F">
+            <w:r w:rsidR="3AB1A979E32645E1BA9F51FDFA4D8D00">
               <w:fldChar w:fldCharType="end"/>
             </w:r>
           </w:p>
@@ -10955,23 +10861,23 @@
             <w:r>
               <w:t/>
             </w:r>
-            <w:r w:rsidR="5CFB471B481AB7835EE0E8F55C2E8182">
+            <w:r w:rsidR="172B155F9D3A4ECC8138569BE967030B">
               <w:fldChar w:fldCharType="begin"/>
             </w:r>
-            <w:r w:rsidR="5CFB471B481AB7835EE0E8F55C2E8182">
+            <w:r w:rsidR="172B155F9D3A4ECC8138569BE967030B">
               <w:instrText xml:space="preserve"> REF c34d6c84-5891-4358-8fc3-a89b543762dd \h </w:instrText>
             </w:r>
-            <w:r w:rsidR="5CFB471B481AB7835EE0E8F55C2E8182">
+            <w:r w:rsidR="172B155F9D3A4ECC8138569BE967030B">
               <w:fldChar w:fldCharType="separate"/>
             </w:r>
-            <w:r w:rsidR="5CFB471B481AB7835EE0E8F55C2E8182">
+            <w:r w:rsidR="172B155F9D3A4ECC8138569BE967030B">
               <w:rPr>
                 <w:b w:val="true"/>
                 <w:noProof/>
               </w:rPr>
               <w:t>Take Inputs</w:t>
             </w:r>
-            <w:r w:rsidR="5CFB471B481AB7835EE0E8F55C2E8182">
+            <w:r w:rsidR="172B155F9D3A4ECC8138569BE967030B">
               <w:fldChar w:fldCharType="end"/>
             </w:r>
           </w:p>
@@ -10984,23 +10890,23 @@
             <w:r>
               <w:t/>
             </w:r>
-            <w:r w:rsidR="4CBEA432942F4148A66C91753333CA81">
+            <w:r w:rsidR="2FD37ADEBB5D40649DC022794FE19FC1">
               <w:fldChar w:fldCharType="begin"/>
             </w:r>
-            <w:r w:rsidR="4CBEA432942F4148A66C91753333CA81">
+            <w:r w:rsidR="2FD37ADEBB5D40649DC022794FE19FC1">
               <w:instrText xml:space="preserve"> REF ad9c18fb-d482-4a4d-811e-d3c0180441ad \h </w:instrText>
             </w:r>
-            <w:r w:rsidR="4CBEA432942F4148A66C91753333CA81">
+            <w:r w:rsidR="2FD37ADEBB5D40649DC022794FE19FC1">
               <w:fldChar w:fldCharType="separate"/>
             </w:r>
-            <w:r w:rsidR="4CBEA432942F4148A66C91753333CA81">
+            <w:r w:rsidR="2FD37ADEBB5D40649DC022794FE19FC1">
               <w:rPr>
                 <w:b w:val="true"/>
                 <w:noProof/>
               </w:rPr>
               <w:t>Set Parameters</w:t>
             </w:r>
-            <w:r w:rsidR="4CBEA432942F4148A66C91753333CA81">
+            <w:r w:rsidR="2FD37ADEBB5D40649DC022794FE19FC1">
               <w:fldChar w:fldCharType="end"/>
             </w:r>
           </w:p>
@@ -11040,23 +10946,23 @@
             <w:r>
               <w:t/>
             </w:r>
-            <w:r w:rsidR="4CBEA432942F4148A66C91753333CA81">
+            <w:r w:rsidR="2FD37ADEBB5D40649DC022794FE19FC1">
               <w:fldChar w:fldCharType="begin"/>
             </w:r>
-            <w:r w:rsidR="4CBEA432942F4148A66C91753333CA81">
+            <w:r w:rsidR="2FD37ADEBB5D40649DC022794FE19FC1">
               <w:instrText xml:space="preserve"> REF ad9c18fb-d482-4a4d-811e-d3c0180441ad \h </w:instrText>
             </w:r>
-            <w:r w:rsidR="4CBEA432942F4148A66C91753333CA81">
+            <w:r w:rsidR="2FD37ADEBB5D40649DC022794FE19FC1">
               <w:fldChar w:fldCharType="separate"/>
             </w:r>
-            <w:r w:rsidR="4CBEA432942F4148A66C91753333CA81">
+            <w:r w:rsidR="2FD37ADEBB5D40649DC022794FE19FC1">
               <w:rPr>
                 <w:b w:val="true"/>
                 <w:noProof/>
               </w:rPr>
               <w:t>Set Parameters</w:t>
             </w:r>
-            <w:r w:rsidR="4CBEA432942F4148A66C91753333CA81">
+            <w:r w:rsidR="2FD37ADEBB5D40649DC022794FE19FC1">
               <w:fldChar w:fldCharType="end"/>
             </w:r>
           </w:p>
@@ -11069,23 +10975,23 @@
             <w:r>
               <w:t/>
             </w:r>
-            <w:r w:rsidR="628B96AE536342A798B6359BC670A19D">
+            <w:r w:rsidR="27D9F9964A4E499C84DF8C50801FE56A">
               <w:fldChar w:fldCharType="begin"/>
             </w:r>
-            <w:r w:rsidR="628B96AE536342A798B6359BC670A19D">
+            <w:r w:rsidR="27D9F9964A4E499C84DF8C50801FE56A">
               <w:instrText xml:space="preserve"> REF a8839df0-e13a-463e-8104-b43a286d5ee1 \h </w:instrText>
             </w:r>
-            <w:r w:rsidR="628B96AE536342A798B6359BC670A19D">
+            <w:r w:rsidR="27D9F9964A4E499C84DF8C50801FE56A">
               <w:fldChar w:fldCharType="separate"/>
             </w:r>
-            <w:r w:rsidR="628B96AE536342A798B6359BC670A19D">
+            <w:r w:rsidR="27D9F9964A4E499C84DF8C50801FE56A">
               <w:rPr>
                 <w:b w:val="true"/>
                 <w:noProof/>
               </w:rPr>
               <w:t>Set Yaw Damper Mode</w:t>
             </w:r>
-            <w:r w:rsidR="628B96AE536342A798B6359BC670A19D">
+            <w:r w:rsidR="27D9F9964A4E499C84DF8C50801FE56A">
               <w:fldChar w:fldCharType="end"/>
             </w:r>
           </w:p>

</xml_diff>